<commit_message>
update huong dan su dung
</commit_message>
<xml_diff>
--- a/Huong dan su dung.docx
+++ b/Huong dan su dung.docx
@@ -138,7 +138,7 @@
                     <pic:cNvPicPr/>
                   </pic:nvPicPr>
                   <pic:blipFill>
-                    <a:blip r:embed="rId5">
+                    <a:blip r:embed="rId6">
                       <a:extLst>
                         <a:ext uri="{28A0092B-C50C-407E-A947-70E740481C1C}">
                           <a14:useLocalDpi xmlns:a14="http://schemas.microsoft.com/office/drawing/2010/main" val="0"/>
@@ -385,7 +385,7 @@
                     <pic:cNvPicPr/>
                   </pic:nvPicPr>
                   <pic:blipFill>
-                    <a:blip r:embed="rId6" cstate="print">
+                    <a:blip r:embed="rId7" cstate="print">
                       <a:extLst>
                         <a:ext uri="{28A0092B-C50C-407E-A947-70E740481C1C}">
                           <a14:useLocalDpi xmlns:a14="http://schemas.microsoft.com/office/drawing/2010/main" val="0"/>
@@ -505,7 +505,7 @@
                     <pic:cNvPicPr/>
                   </pic:nvPicPr>
                   <pic:blipFill>
-                    <a:blip r:embed="rId7">
+                    <a:blip r:embed="rId8">
                       <a:extLst>
                         <a:ext uri="{28A0092B-C50C-407E-A947-70E740481C1C}">
                           <a14:useLocalDpi xmlns:a14="http://schemas.microsoft.com/office/drawing/2010/main" val="0"/>
@@ -1269,7 +1269,7 @@
                     <pic:cNvPicPr/>
                   </pic:nvPicPr>
                   <pic:blipFill>
-                    <a:blip r:embed="rId8">
+                    <a:blip r:embed="rId9">
                       <a:extLst>
                         <a:ext uri="{28A0092B-C50C-407E-A947-70E740481C1C}">
                           <a14:useLocalDpi xmlns:a14="http://schemas.microsoft.com/office/drawing/2010/main" val="0"/>
@@ -1371,7 +1371,7 @@
                     <pic:cNvPicPr/>
                   </pic:nvPicPr>
                   <pic:blipFill>
-                    <a:blip r:embed="rId9">
+                    <a:blip r:embed="rId10">
                       <a:extLst>
                         <a:ext uri="{28A0092B-C50C-407E-A947-70E740481C1C}">
                           <a14:useLocalDpi xmlns:a14="http://schemas.microsoft.com/office/drawing/2010/main" val="0"/>
@@ -1734,7 +1734,7 @@
                     <pic:cNvPicPr/>
                   </pic:nvPicPr>
                   <pic:blipFill>
-                    <a:blip r:embed="rId10">
+                    <a:blip r:embed="rId11">
                       <a:extLst>
                         <a:ext uri="{28A0092B-C50C-407E-A947-70E740481C1C}">
                           <a14:useLocalDpi xmlns:a14="http://schemas.microsoft.com/office/drawing/2010/main" val="0"/>
@@ -1893,7 +1893,7 @@
                     <pic:cNvPicPr/>
                   </pic:nvPicPr>
                   <pic:blipFill>
-                    <a:blip r:embed="rId11">
+                    <a:blip r:embed="rId12">
                       <a:extLst>
                         <a:ext uri="{28A0092B-C50C-407E-A947-70E740481C1C}">
                           <a14:useLocalDpi xmlns:a14="http://schemas.microsoft.com/office/drawing/2010/main" val="0"/>
@@ -2776,7 +2776,7 @@
                     <pic:cNvPicPr/>
                   </pic:nvPicPr>
                   <pic:blipFill>
-                    <a:blip r:embed="rId12">
+                    <a:blip r:embed="rId13">
                       <a:extLst>
                         <a:ext uri="{28A0092B-C50C-407E-A947-70E740481C1C}">
                           <a14:useLocalDpi xmlns:a14="http://schemas.microsoft.com/office/drawing/2010/main" val="0"/>
@@ -2841,7 +2841,7 @@
                     <pic:cNvPicPr/>
                   </pic:nvPicPr>
                   <pic:blipFill>
-                    <a:blip r:embed="rId13">
+                    <a:blip r:embed="rId14">
                       <a:extLst>
                         <a:ext uri="{28A0092B-C50C-407E-A947-70E740481C1C}">
                           <a14:useLocalDpi xmlns:a14="http://schemas.microsoft.com/office/drawing/2010/main" val="0"/>
@@ -2925,7 +2925,7 @@
                     <pic:cNvPicPr/>
                   </pic:nvPicPr>
                   <pic:blipFill>
-                    <a:blip r:embed="rId14">
+                    <a:blip r:embed="rId15">
                       <a:extLst>
                         <a:ext uri="{28A0092B-C50C-407E-A947-70E740481C1C}">
                           <a14:useLocalDpi xmlns:a14="http://schemas.microsoft.com/office/drawing/2010/main" val="0"/>
@@ -3787,7 +3787,7 @@
                     <pic:cNvPicPr/>
                   </pic:nvPicPr>
                   <pic:blipFill>
-                    <a:blip r:embed="rId15">
+                    <a:blip r:embed="rId16">
                       <a:extLst>
                         <a:ext uri="{28A0092B-C50C-407E-A947-70E740481C1C}">
                           <a14:useLocalDpi xmlns:a14="http://schemas.microsoft.com/office/drawing/2010/main" val="0"/>
@@ -4061,7 +4061,7 @@
                     <pic:cNvPicPr/>
                   </pic:nvPicPr>
                   <pic:blipFill>
-                    <a:blip r:embed="rId16">
+                    <a:blip r:embed="rId17">
                       <a:extLst>
                         <a:ext uri="{28A0092B-C50C-407E-A947-70E740481C1C}">
                           <a14:useLocalDpi xmlns:a14="http://schemas.microsoft.com/office/drawing/2010/main" val="0"/>
@@ -4465,7 +4465,7 @@
                     <pic:cNvPicPr/>
                   </pic:nvPicPr>
                   <pic:blipFill>
-                    <a:blip r:embed="rId17">
+                    <a:blip r:embed="rId18">
                       <a:extLst>
                         <a:ext uri="{28A0092B-C50C-407E-A947-70E740481C1C}">
                           <a14:useLocalDpi xmlns:a14="http://schemas.microsoft.com/office/drawing/2010/main" val="0"/>
@@ -9842,7 +9842,7 @@
                     <pic:cNvPicPr/>
                   </pic:nvPicPr>
                   <pic:blipFill>
-                    <a:blip r:embed="rId18">
+                    <a:blip r:embed="rId19">
                       <a:extLst>
                         <a:ext uri="{28A0092B-C50C-407E-A947-70E740481C1C}">
                           <a14:useLocalDpi xmlns:a14="http://schemas.microsoft.com/office/drawing/2010/main" val="0"/>
@@ -9988,7 +9988,7 @@
                     <pic:cNvPicPr/>
                   </pic:nvPicPr>
                   <pic:blipFill>
-                    <a:blip r:embed="rId19">
+                    <a:blip r:embed="rId20">
                       <a:extLst>
                         <a:ext uri="{28A0092B-C50C-407E-A947-70E740481C1C}">
                           <a14:useLocalDpi xmlns:a14="http://schemas.microsoft.com/office/drawing/2010/main" val="0"/>
@@ -10158,7 +10158,7 @@
                     <pic:cNvPicPr/>
                   </pic:nvPicPr>
                   <pic:blipFill>
-                    <a:blip r:embed="rId20">
+                    <a:blip r:embed="rId21">
                       <a:extLst>
                         <a:ext uri="{28A0092B-C50C-407E-A947-70E740481C1C}">
                           <a14:useLocalDpi xmlns:a14="http://schemas.microsoft.com/office/drawing/2010/main" val="0"/>
@@ -10256,7 +10256,7 @@
                     <pic:cNvPicPr/>
                   </pic:nvPicPr>
                   <pic:blipFill>
-                    <a:blip r:embed="rId21">
+                    <a:blip r:embed="rId22">
                       <a:extLst>
                         <a:ext uri="{28A0092B-C50C-407E-A947-70E740481C1C}">
                           <a14:useLocalDpi xmlns:a14="http://schemas.microsoft.com/office/drawing/2010/main" val="0"/>
@@ -10373,7 +10373,7 @@
                     <pic:cNvPicPr/>
                   </pic:nvPicPr>
                   <pic:blipFill>
-                    <a:blip r:embed="rId22">
+                    <a:blip r:embed="rId23">
                       <a:extLst>
                         <a:ext uri="{28A0092B-C50C-407E-A947-70E740481C1C}">
                           <a14:useLocalDpi xmlns:a14="http://schemas.microsoft.com/office/drawing/2010/main" val="0"/>
@@ -10448,6 +10448,121 @@
       <w:pPr>
         <w:pStyle w:val="ListParagraph"/>
         <w:numPr>
+          <w:ilvl w:val="0"/>
+          <w:numId w:val="16"/>
+        </w:numPr>
+        <w:rPr>
+          <w:rFonts w:ascii="Times New Roman" w:hAnsi="Times New Roman" w:cs="Times New Roman"/>
+          <w:sz w:val="28"/>
+          <w:szCs w:val="28"/>
+        </w:rPr>
+      </w:pPr>
+      <w:r>
+        <w:rPr>
+          <w:rFonts w:ascii="Times New Roman" w:hAnsi="Times New Roman" w:cs="Times New Roman"/>
+          <w:sz w:val="28"/>
+          <w:szCs w:val="28"/>
+        </w:rPr>
+        <w:t>Trong phần nay ta có thể bật / tắt các mô-đun hê thống bằng việc tích vào các ô vuông và chọn những thứ cần thiết cho hệ thống của bạn.</w:t>
+      </w:r>
+    </w:p>
+    <w:p>
+      <w:pPr>
+        <w:pStyle w:val="ListParagraph"/>
+        <w:ind w:left="1140"/>
+        <w:rPr>
+          <w:rFonts w:ascii="Times New Roman" w:hAnsi="Times New Roman" w:cs="Times New Roman"/>
+          <w:noProof/>
+          <w:sz w:val="28"/>
+          <w:szCs w:val="28"/>
+        </w:rPr>
+      </w:pPr>
+    </w:p>
+    <w:p>
+      <w:pPr>
+        <w:pStyle w:val="ListParagraph"/>
+        <w:ind w:left="1140"/>
+        <w:rPr>
+          <w:rFonts w:ascii="Times New Roman" w:hAnsi="Times New Roman" w:cs="Times New Roman"/>
+          <w:noProof/>
+          <w:sz w:val="28"/>
+          <w:szCs w:val="28"/>
+        </w:rPr>
+      </w:pPr>
+    </w:p>
+    <w:p>
+      <w:pPr>
+        <w:pStyle w:val="ListParagraph"/>
+        <w:ind w:left="1140"/>
+        <w:rPr>
+          <w:rFonts w:ascii="Times New Roman" w:hAnsi="Times New Roman" w:cs="Times New Roman"/>
+          <w:sz w:val="28"/>
+          <w:szCs w:val="28"/>
+        </w:rPr>
+      </w:pPr>
+      <w:r>
+        <w:rPr>
+          <w:rFonts w:ascii="Times New Roman" w:hAnsi="Times New Roman" w:cs="Times New Roman"/>
+          <w:noProof/>
+          <w:sz w:val="28"/>
+          <w:szCs w:val="28"/>
+        </w:rPr>
+        <w:lastRenderedPageBreak/>
+        <w:drawing>
+          <wp:anchor distT="0" distB="0" distL="114300" distR="114300" simplePos="0" relativeHeight="251675648" behindDoc="0" locked="0" layoutInCell="1" allowOverlap="1">
+            <wp:simplePos x="0" y="0"/>
+            <wp:positionH relativeFrom="column">
+              <wp:posOffset>723900</wp:posOffset>
+            </wp:positionH>
+            <wp:positionV relativeFrom="paragraph">
+              <wp:posOffset>0</wp:posOffset>
+            </wp:positionV>
+            <wp:extent cx="5115639" cy="5391902"/>
+            <wp:effectExtent l="0" t="0" r="8890" b="0"/>
+            <wp:wrapTopAndBottom/>
+            <wp:docPr id="19" name="Picture 19"/>
+            <wp:cNvGraphicFramePr>
+              <a:graphicFrameLocks xmlns:a="http://schemas.openxmlformats.org/drawingml/2006/main" noChangeAspect="1"/>
+            </wp:cNvGraphicFramePr>
+            <a:graphic xmlns:a="http://schemas.openxmlformats.org/drawingml/2006/main">
+              <a:graphicData uri="http://schemas.openxmlformats.org/drawingml/2006/picture">
+                <pic:pic xmlns:pic="http://schemas.openxmlformats.org/drawingml/2006/picture">
+                  <pic:nvPicPr>
+                    <pic:cNvPr id="19" name="modun.PNG"/>
+                    <pic:cNvPicPr/>
+                  </pic:nvPicPr>
+                  <pic:blipFill>
+                    <a:blip r:embed="rId24">
+                      <a:extLst>
+                        <a:ext uri="{28A0092B-C50C-407E-A947-70E740481C1C}">
+                          <a14:useLocalDpi xmlns:a14="http://schemas.microsoft.com/office/drawing/2010/main" val="0"/>
+                        </a:ext>
+                      </a:extLst>
+                    </a:blip>
+                    <a:stretch>
+                      <a:fillRect/>
+                    </a:stretch>
+                  </pic:blipFill>
+                  <pic:spPr>
+                    <a:xfrm>
+                      <a:off x="0" y="0"/>
+                      <a:ext cx="5115639" cy="5391902"/>
+                    </a:xfrm>
+                    <a:prstGeom prst="rect">
+                      <a:avLst/>
+                    </a:prstGeom>
+                  </pic:spPr>
+                </pic:pic>
+              </a:graphicData>
+            </a:graphic>
+          </wp:anchor>
+        </w:drawing>
+      </w:r>
+    </w:p>
+    <w:p>
+      <w:pPr>
+        <w:pStyle w:val="ListParagraph"/>
+        <w:numPr>
           <w:ilvl w:val="1"/>
           <w:numId w:val="1"/>
         </w:numPr>
@@ -10485,6 +10600,69 @@
     </w:p>
     <w:p>
       <w:pPr>
+        <w:rPr>
+          <w:rFonts w:ascii="Times New Roman" w:hAnsi="Times New Roman" w:cs="Times New Roman"/>
+          <w:sz w:val="28"/>
+          <w:szCs w:val="28"/>
+        </w:rPr>
+      </w:pPr>
+    </w:p>
+    <w:p>
+      <w:pPr>
+        <w:rPr>
+          <w:rFonts w:ascii="Times New Roman" w:hAnsi="Times New Roman" w:cs="Times New Roman"/>
+          <w:sz w:val="28"/>
+          <w:szCs w:val="28"/>
+        </w:rPr>
+      </w:pPr>
+    </w:p>
+    <w:p>
+      <w:pPr>
+        <w:rPr>
+          <w:rFonts w:ascii="Times New Roman" w:hAnsi="Times New Roman" w:cs="Times New Roman"/>
+          <w:sz w:val="28"/>
+          <w:szCs w:val="28"/>
+        </w:rPr>
+      </w:pPr>
+    </w:p>
+    <w:p>
+      <w:pPr>
+        <w:rPr>
+          <w:rFonts w:ascii="Times New Roman" w:hAnsi="Times New Roman" w:cs="Times New Roman"/>
+          <w:sz w:val="28"/>
+          <w:szCs w:val="28"/>
+        </w:rPr>
+      </w:pPr>
+    </w:p>
+    <w:p>
+      <w:pPr>
+        <w:rPr>
+          <w:rFonts w:ascii="Times New Roman" w:hAnsi="Times New Roman" w:cs="Times New Roman"/>
+          <w:sz w:val="28"/>
+          <w:szCs w:val="28"/>
+        </w:rPr>
+      </w:pPr>
+    </w:p>
+    <w:p>
+      <w:pPr>
+        <w:rPr>
+          <w:rFonts w:ascii="Times New Roman" w:hAnsi="Times New Roman" w:cs="Times New Roman"/>
+          <w:sz w:val="28"/>
+          <w:szCs w:val="28"/>
+        </w:rPr>
+      </w:pPr>
+    </w:p>
+    <w:p>
+      <w:pPr>
+        <w:rPr>
+          <w:rFonts w:ascii="Times New Roman" w:hAnsi="Times New Roman" w:cs="Times New Roman"/>
+          <w:sz w:val="28"/>
+          <w:szCs w:val="28"/>
+        </w:rPr>
+      </w:pPr>
+    </w:p>
+    <w:p>
+      <w:pPr>
         <w:pStyle w:val="ListParagraph"/>
         <w:numPr>
           <w:ilvl w:val="1"/>
@@ -10502,7 +10680,413 @@
           <w:sz w:val="28"/>
           <w:szCs w:val="28"/>
         </w:rPr>
+        <w:lastRenderedPageBreak/>
         <w:t xml:space="preserve"> Newsletters</w:t>
+      </w:r>
+    </w:p>
+    <w:p>
+      <w:pPr>
+        <w:pStyle w:val="ListParagraph"/>
+        <w:numPr>
+          <w:ilvl w:val="2"/>
+          <w:numId w:val="1"/>
+        </w:numPr>
+        <w:rPr>
+          <w:rFonts w:ascii="Times New Roman" w:hAnsi="Times New Roman" w:cs="Times New Roman"/>
+          <w:sz w:val="28"/>
+          <w:szCs w:val="28"/>
+        </w:rPr>
+      </w:pPr>
+      <w:r>
+        <w:rPr>
+          <w:rFonts w:ascii="Times New Roman" w:hAnsi="Times New Roman" w:cs="Times New Roman"/>
+          <w:sz w:val="28"/>
+          <w:szCs w:val="28"/>
+        </w:rPr>
+        <w:t>Send newsletters</w:t>
+      </w:r>
+    </w:p>
+    <w:p>
+      <w:pPr>
+        <w:pStyle w:val="ListParagraph"/>
+        <w:ind w:left="792"/>
+        <w:rPr>
+          <w:rFonts w:ascii="Times New Roman" w:hAnsi="Times New Roman" w:cs="Times New Roman"/>
+          <w:sz w:val="28"/>
+          <w:szCs w:val="28"/>
+        </w:rPr>
+      </w:pPr>
+    </w:p>
+    <w:p>
+      <w:pPr>
+        <w:pStyle w:val="ListParagraph"/>
+        <w:ind w:left="792"/>
+        <w:rPr>
+          <w:rFonts w:ascii="Times New Roman" w:hAnsi="Times New Roman" w:cs="Times New Roman"/>
+          <w:sz w:val="28"/>
+          <w:szCs w:val="28"/>
+        </w:rPr>
+      </w:pPr>
+    </w:p>
+    <w:p>
+      <w:pPr>
+        <w:pStyle w:val="ListParagraph"/>
+        <w:ind w:left="792"/>
+        <w:rPr>
+          <w:rFonts w:ascii="Times New Roman" w:hAnsi="Times New Roman" w:cs="Times New Roman"/>
+          <w:sz w:val="28"/>
+          <w:szCs w:val="28"/>
+        </w:rPr>
+      </w:pPr>
+    </w:p>
+    <w:p>
+      <w:pPr>
+        <w:pStyle w:val="ListParagraph"/>
+        <w:numPr>
+          <w:ilvl w:val="0"/>
+          <w:numId w:val="16"/>
+        </w:numPr>
+        <w:rPr>
+          <w:rFonts w:ascii="Times New Roman" w:hAnsi="Times New Roman" w:cs="Times New Roman"/>
+          <w:sz w:val="28"/>
+          <w:szCs w:val="28"/>
+        </w:rPr>
+      </w:pPr>
+      <w:r>
+        <w:rPr>
+          <w:rFonts w:ascii="Times New Roman" w:hAnsi="Times New Roman" w:cs="Times New Roman"/>
+          <w:noProof/>
+          <w:sz w:val="28"/>
+          <w:szCs w:val="28"/>
+        </w:rPr>
+        <w:drawing>
+          <wp:anchor distT="0" distB="0" distL="114300" distR="114300" simplePos="0" relativeHeight="251676672" behindDoc="1" locked="0" layoutInCell="1" allowOverlap="1">
+            <wp:simplePos x="0" y="0"/>
+            <wp:positionH relativeFrom="column">
+              <wp:posOffset>504825</wp:posOffset>
+            </wp:positionH>
+            <wp:positionV relativeFrom="paragraph">
+              <wp:posOffset>3175</wp:posOffset>
+            </wp:positionV>
+            <wp:extent cx="5943600" cy="5909945"/>
+            <wp:effectExtent l="0" t="0" r="0" b="0"/>
+            <wp:wrapTight wrapText="bothSides">
+              <wp:wrapPolygon edited="0">
+                <wp:start x="0" y="0"/>
+                <wp:lineTo x="0" y="21514"/>
+                <wp:lineTo x="21531" y="21514"/>
+                <wp:lineTo x="21531" y="0"/>
+                <wp:lineTo x="0" y="0"/>
+              </wp:wrapPolygon>
+            </wp:wrapTight>
+            <wp:docPr id="21" name="Picture 21"/>
+            <wp:cNvGraphicFramePr>
+              <a:graphicFrameLocks xmlns:a="http://schemas.openxmlformats.org/drawingml/2006/main" noChangeAspect="1"/>
+            </wp:cNvGraphicFramePr>
+            <a:graphic xmlns:a="http://schemas.openxmlformats.org/drawingml/2006/main">
+              <a:graphicData uri="http://schemas.openxmlformats.org/drawingml/2006/picture">
+                <pic:pic xmlns:pic="http://schemas.openxmlformats.org/drawingml/2006/picture">
+                  <pic:nvPicPr>
+                    <pic:cNvPr id="21" name="new-ss.PNG"/>
+                    <pic:cNvPicPr/>
+                  </pic:nvPicPr>
+                  <pic:blipFill>
+                    <a:blip r:embed="rId25">
+                      <a:extLst>
+                        <a:ext uri="{28A0092B-C50C-407E-A947-70E740481C1C}">
+                          <a14:useLocalDpi xmlns:a14="http://schemas.microsoft.com/office/drawing/2010/main" val="0"/>
+                        </a:ext>
+                      </a:extLst>
+                    </a:blip>
+                    <a:stretch>
+                      <a:fillRect/>
+                    </a:stretch>
+                  </pic:blipFill>
+                  <pic:spPr>
+                    <a:xfrm>
+                      <a:off x="0" y="0"/>
+                      <a:ext cx="5943600" cy="5909945"/>
+                    </a:xfrm>
+                    <a:prstGeom prst="rect">
+                      <a:avLst/>
+                    </a:prstGeom>
+                  </pic:spPr>
+                </pic:pic>
+              </a:graphicData>
+            </a:graphic>
+          </wp:anchor>
+        </w:drawing>
+      </w:r>
+      <w:r>
+        <w:rPr>
+          <w:rFonts w:ascii="Times New Roman" w:hAnsi="Times New Roman" w:cs="Times New Roman"/>
+          <w:sz w:val="28"/>
+          <w:szCs w:val="28"/>
+        </w:rPr>
+        <w:t xml:space="preserve">Ta nhập tiêu đề và nội dụng của </w:t>
+      </w:r>
+      <w:r>
+        <w:rPr>
+          <w:rFonts w:ascii="Times New Roman" w:hAnsi="Times New Roman" w:cs="Times New Roman"/>
+          <w:sz w:val="28"/>
+          <w:szCs w:val="28"/>
+        </w:rPr>
+        <w:t>bản tin</w:t>
+      </w:r>
+    </w:p>
+    <w:p>
+      <w:pPr>
+        <w:pStyle w:val="ListParagraph"/>
+        <w:numPr>
+          <w:ilvl w:val="0"/>
+          <w:numId w:val="16"/>
+        </w:numPr>
+        <w:rPr>
+          <w:rFonts w:ascii="Times New Roman" w:hAnsi="Times New Roman" w:cs="Times New Roman"/>
+          <w:sz w:val="28"/>
+          <w:szCs w:val="28"/>
+        </w:rPr>
+      </w:pPr>
+      <w:r>
+        <w:rPr>
+          <w:rFonts w:ascii="Times New Roman" w:hAnsi="Times New Roman" w:cs="Times New Roman"/>
+          <w:sz w:val="28"/>
+          <w:szCs w:val="28"/>
+        </w:rPr>
+        <w:t>CẢNH BÁO! Trước khi gửi email của bạn, tốt nhất là bạn nên có một dịch vụ lưu trữ hoặc thỏa thuận riêng với công ty lưu trữ để tài khoản lưu trữ của bạn sẽ không bị cấm vì nhiều lưu trữ không chấp nhận việc gửi email hàng loạt.</w:t>
+      </w:r>
+    </w:p>
+    <w:p>
+      <w:pPr>
+        <w:pStyle w:val="ListParagraph"/>
+        <w:numPr>
+          <w:ilvl w:val="0"/>
+          <w:numId w:val="16"/>
+        </w:numPr>
+        <w:rPr>
+          <w:rFonts w:ascii="Times New Roman" w:hAnsi="Times New Roman" w:cs="Times New Roman"/>
+          <w:sz w:val="28"/>
+          <w:szCs w:val="28"/>
+        </w:rPr>
+      </w:pPr>
+      <w:r>
+        <w:rPr>
+          <w:rFonts w:ascii="Times New Roman" w:hAnsi="Times New Roman" w:cs="Times New Roman"/>
+          <w:sz w:val="28"/>
+          <w:szCs w:val="28"/>
+        </w:rPr>
+        <w:lastRenderedPageBreak/>
+        <w:t>Gửi có thể mất thời gian! KHÔNG làm gián đoạn kịch bản.</w:t>
+      </w:r>
+    </w:p>
+    <w:p>
+      <w:pPr>
+        <w:pStyle w:val="ListParagraph"/>
+        <w:numPr>
+          <w:ilvl w:val="2"/>
+          <w:numId w:val="1"/>
+        </w:numPr>
+        <w:rPr>
+          <w:rFonts w:ascii="Times New Roman" w:hAnsi="Times New Roman" w:cs="Times New Roman"/>
+          <w:sz w:val="28"/>
+          <w:szCs w:val="28"/>
+        </w:rPr>
+      </w:pPr>
+      <w:r>
+        <w:rPr>
+          <w:rFonts w:ascii="Times New Roman" w:hAnsi="Times New Roman" w:cs="Times New Roman"/>
+          <w:sz w:val="28"/>
+          <w:szCs w:val="28"/>
+        </w:rPr>
+        <w:t>Subscribers</w:t>
+      </w:r>
+    </w:p>
+    <w:p>
+      <w:pPr>
+        <w:pStyle w:val="ListParagraph"/>
+        <w:numPr>
+          <w:ilvl w:val="3"/>
+          <w:numId w:val="1"/>
+        </w:numPr>
+        <w:rPr>
+          <w:rFonts w:ascii="Times New Roman" w:hAnsi="Times New Roman" w:cs="Times New Roman"/>
+          <w:sz w:val="28"/>
+          <w:szCs w:val="28"/>
+        </w:rPr>
+      </w:pPr>
+      <w:r>
+        <w:rPr>
+          <w:rFonts w:ascii="Times New Roman" w:hAnsi="Times New Roman" w:cs="Times New Roman"/>
+          <w:sz w:val="28"/>
+          <w:szCs w:val="28"/>
+        </w:rPr>
+        <w:t>Browse</w:t>
+      </w:r>
+    </w:p>
+    <w:p>
+      <w:pPr>
+        <w:pStyle w:val="ListParagraph"/>
+        <w:numPr>
+          <w:ilvl w:val="3"/>
+          <w:numId w:val="18"/>
+        </w:numPr>
+        <w:rPr>
+          <w:rFonts w:ascii="Times New Roman" w:hAnsi="Times New Roman" w:cs="Times New Roman"/>
+          <w:sz w:val="28"/>
+          <w:szCs w:val="28"/>
+        </w:rPr>
+      </w:pPr>
+      <w:r>
+        <w:rPr>
+          <w:rFonts w:ascii="Times New Roman" w:hAnsi="Times New Roman" w:cs="Times New Roman"/>
+          <w:noProof/>
+          <w:sz w:val="28"/>
+          <w:szCs w:val="28"/>
+        </w:rPr>
+        <w:drawing>
+          <wp:anchor distT="0" distB="0" distL="114300" distR="114300" simplePos="0" relativeHeight="251678720" behindDoc="0" locked="0" layoutInCell="1" allowOverlap="1" wp14:anchorId="5F7EF6EE" wp14:editId="24D3E90C">
+            <wp:simplePos x="0" y="0"/>
+            <wp:positionH relativeFrom="column">
+              <wp:posOffset>781050</wp:posOffset>
+            </wp:positionH>
+            <wp:positionV relativeFrom="paragraph">
+              <wp:posOffset>1862455</wp:posOffset>
+            </wp:positionV>
+            <wp:extent cx="5943600" cy="3080385"/>
+            <wp:effectExtent l="0" t="0" r="0" b="5715"/>
+            <wp:wrapTopAndBottom/>
+            <wp:docPr id="23" name="Picture 23"/>
+            <wp:cNvGraphicFramePr>
+              <a:graphicFrameLocks xmlns:a="http://schemas.openxmlformats.org/drawingml/2006/main" noChangeAspect="1"/>
+            </wp:cNvGraphicFramePr>
+            <a:graphic xmlns:a="http://schemas.openxmlformats.org/drawingml/2006/main">
+              <a:graphicData uri="http://schemas.openxmlformats.org/drawingml/2006/picture">
+                <pic:pic xmlns:pic="http://schemas.openxmlformats.org/drawingml/2006/picture">
+                  <pic:nvPicPr>
+                    <pic:cNvPr id="23" name="sub-2.PNG"/>
+                    <pic:cNvPicPr/>
+                  </pic:nvPicPr>
+                  <pic:blipFill>
+                    <a:blip r:embed="rId26">
+                      <a:extLst>
+                        <a:ext uri="{28A0092B-C50C-407E-A947-70E740481C1C}">
+                          <a14:useLocalDpi xmlns:a14="http://schemas.microsoft.com/office/drawing/2010/main" val="0"/>
+                        </a:ext>
+                      </a:extLst>
+                    </a:blip>
+                    <a:stretch>
+                      <a:fillRect/>
+                    </a:stretch>
+                  </pic:blipFill>
+                  <pic:spPr>
+                    <a:xfrm>
+                      <a:off x="0" y="0"/>
+                      <a:ext cx="5943600" cy="3080385"/>
+                    </a:xfrm>
+                    <a:prstGeom prst="rect">
+                      <a:avLst/>
+                    </a:prstGeom>
+                  </pic:spPr>
+                </pic:pic>
+              </a:graphicData>
+            </a:graphic>
+          </wp:anchor>
+        </w:drawing>
+      </w:r>
+      <w:r>
+        <w:rPr>
+          <w:noProof/>
+        </w:rPr>
+        <w:drawing>
+          <wp:anchor distT="0" distB="0" distL="114300" distR="114300" simplePos="0" relativeHeight="251677696" behindDoc="0" locked="0" layoutInCell="1" allowOverlap="1" wp14:anchorId="422C0C1A" wp14:editId="2ED90EFF">
+            <wp:simplePos x="0" y="0"/>
+            <wp:positionH relativeFrom="column">
+              <wp:posOffset>723900</wp:posOffset>
+            </wp:positionH>
+            <wp:positionV relativeFrom="paragraph">
+              <wp:posOffset>-3175</wp:posOffset>
+            </wp:positionV>
+            <wp:extent cx="5943600" cy="1514475"/>
+            <wp:effectExtent l="0" t="0" r="0" b="9525"/>
+            <wp:wrapTopAndBottom/>
+            <wp:docPr id="22" name="Picture 22"/>
+            <wp:cNvGraphicFramePr>
+              <a:graphicFrameLocks xmlns:a="http://schemas.openxmlformats.org/drawingml/2006/main" noChangeAspect="1"/>
+            </wp:cNvGraphicFramePr>
+            <a:graphic xmlns:a="http://schemas.openxmlformats.org/drawingml/2006/main">
+              <a:graphicData uri="http://schemas.openxmlformats.org/drawingml/2006/picture">
+                <pic:pic xmlns:pic="http://schemas.openxmlformats.org/drawingml/2006/picture">
+                  <pic:nvPicPr>
+                    <pic:cNvPr id="22" name="sub.PNG"/>
+                    <pic:cNvPicPr/>
+                  </pic:nvPicPr>
+                  <pic:blipFill>
+                    <a:blip r:embed="rId27">
+                      <a:extLst>
+                        <a:ext uri="{28A0092B-C50C-407E-A947-70E740481C1C}">
+                          <a14:useLocalDpi xmlns:a14="http://schemas.microsoft.com/office/drawing/2010/main" val="0"/>
+                        </a:ext>
+                      </a:extLst>
+                    </a:blip>
+                    <a:stretch>
+                      <a:fillRect/>
+                    </a:stretch>
+                  </pic:blipFill>
+                  <pic:spPr>
+                    <a:xfrm>
+                      <a:off x="0" y="0"/>
+                      <a:ext cx="5943600" cy="1514475"/>
+                    </a:xfrm>
+                    <a:prstGeom prst="rect">
+                      <a:avLst/>
+                    </a:prstGeom>
+                  </pic:spPr>
+                </pic:pic>
+              </a:graphicData>
+            </a:graphic>
+          </wp:anchor>
+        </w:drawing>
+      </w:r>
+      <w:r>
+        <w:rPr>
+          <w:rFonts w:ascii="Times New Roman" w:hAnsi="Times New Roman" w:cs="Times New Roman"/>
+          <w:sz w:val="28"/>
+          <w:szCs w:val="28"/>
+        </w:rPr>
+        <w:t>Search</w:t>
+      </w:r>
+    </w:p>
+    <w:p>
+      <w:pPr>
+        <w:pStyle w:val="ListParagraph"/>
+        <w:ind w:left="2160"/>
+        <w:rPr>
+          <w:rFonts w:ascii="Times New Roman" w:hAnsi="Times New Roman" w:cs="Times New Roman"/>
+          <w:sz w:val="28"/>
+          <w:szCs w:val="28"/>
+        </w:rPr>
+      </w:pPr>
+    </w:p>
+    <w:p>
+      <w:pPr>
+        <w:pStyle w:val="ListParagraph"/>
+        <w:numPr>
+          <w:ilvl w:val="2"/>
+          <w:numId w:val="1"/>
+        </w:numPr>
+        <w:rPr>
+          <w:rFonts w:ascii="Times New Roman" w:hAnsi="Times New Roman" w:cs="Times New Roman"/>
+          <w:sz w:val="28"/>
+          <w:szCs w:val="28"/>
+        </w:rPr>
+      </w:pPr>
+      <w:r>
+        <w:rPr>
+          <w:rFonts w:ascii="Times New Roman" w:hAnsi="Times New Roman" w:cs="Times New Roman"/>
+          <w:sz w:val="28"/>
+          <w:szCs w:val="28"/>
+        </w:rPr>
+        <w:t>Generate Bulk Subscribers</w:t>
       </w:r>
     </w:p>
     <w:p>
@@ -10531,6 +11115,72 @@
       <w:pPr>
         <w:pStyle w:val="ListParagraph"/>
         <w:numPr>
+          <w:ilvl w:val="0"/>
+          <w:numId w:val="16"/>
+        </w:numPr>
+        <w:rPr>
+          <w:rFonts w:ascii="Times New Roman" w:hAnsi="Times New Roman" w:cs="Times New Roman"/>
+          <w:sz w:val="28"/>
+          <w:szCs w:val="28"/>
+        </w:rPr>
+      </w:pPr>
+      <w:r>
+        <w:rPr>
+          <w:rFonts w:ascii="Times New Roman" w:hAnsi="Times New Roman" w:cs="Times New Roman"/>
+          <w:sz w:val="28"/>
+          <w:szCs w:val="28"/>
+        </w:rPr>
+        <w:t>Trong phần này sẽ có các nội dung của diễn đàn – thảo luận.</w:t>
+      </w:r>
+    </w:p>
+    <w:p>
+      <w:pPr>
+        <w:pStyle w:val="ListParagraph"/>
+        <w:numPr>
+          <w:ilvl w:val="0"/>
+          <w:numId w:val="16"/>
+        </w:numPr>
+        <w:rPr>
+          <w:rFonts w:ascii="Times New Roman" w:hAnsi="Times New Roman" w:cs="Times New Roman"/>
+          <w:sz w:val="28"/>
+          <w:szCs w:val="28"/>
+        </w:rPr>
+      </w:pPr>
+      <w:r>
+        <w:rPr>
+          <w:rFonts w:ascii="Times New Roman" w:hAnsi="Times New Roman" w:cs="Times New Roman"/>
+          <w:sz w:val="28"/>
+          <w:szCs w:val="28"/>
+        </w:rPr>
+        <w:t>Ta có thể biên tập hoắc xóa bỏ các phần trong Forum</w:t>
+      </w:r>
+    </w:p>
+    <w:p>
+      <w:pPr>
+        <w:pStyle w:val="ListParagraph"/>
+        <w:numPr>
+          <w:ilvl w:val="0"/>
+          <w:numId w:val="16"/>
+        </w:numPr>
+        <w:rPr>
+          <w:rFonts w:ascii="Times New Roman" w:hAnsi="Times New Roman" w:cs="Times New Roman"/>
+          <w:sz w:val="28"/>
+          <w:szCs w:val="28"/>
+        </w:rPr>
+      </w:pPr>
+      <w:r>
+        <w:rPr>
+          <w:rFonts w:ascii="Times New Roman" w:hAnsi="Times New Roman" w:cs="Times New Roman"/>
+          <w:sz w:val="28"/>
+          <w:szCs w:val="28"/>
+        </w:rPr>
+        <w:t xml:space="preserve">Và cũng có thể thêm thể loại và thêm diễn đàn để tạo ra sức hút. </w:t>
+      </w:r>
+    </w:p>
+    <w:p>
+      <w:pPr>
+        <w:pStyle w:val="ListParagraph"/>
+        <w:numPr>
           <w:ilvl w:val="1"/>
           <w:numId w:val="1"/>
         </w:numPr>
@@ -10553,6 +11203,795 @@
       <w:pPr>
         <w:pStyle w:val="ListParagraph"/>
         <w:numPr>
+          <w:ilvl w:val="2"/>
+          <w:numId w:val="1"/>
+        </w:numPr>
+        <w:rPr>
+          <w:rFonts w:ascii="Times New Roman" w:hAnsi="Times New Roman" w:cs="Times New Roman"/>
+          <w:sz w:val="28"/>
+          <w:szCs w:val="28"/>
+        </w:rPr>
+      </w:pPr>
+      <w:r>
+        <w:rPr>
+          <w:rFonts w:ascii="Times New Roman" w:hAnsi="Times New Roman" w:cs="Times New Roman"/>
+          <w:sz w:val="28"/>
+          <w:szCs w:val="28"/>
+        </w:rPr>
+        <w:t>Admin blog</w:t>
+      </w:r>
+    </w:p>
+    <w:p>
+      <w:pPr>
+        <w:pStyle w:val="ListParagraph"/>
+        <w:numPr>
+          <w:ilvl w:val="0"/>
+          <w:numId w:val="16"/>
+        </w:numPr>
+        <w:rPr>
+          <w:rFonts w:ascii="Times New Roman" w:hAnsi="Times New Roman" w:cs="Times New Roman"/>
+          <w:sz w:val="28"/>
+          <w:szCs w:val="28"/>
+        </w:rPr>
+      </w:pPr>
+      <w:r>
+        <w:rPr>
+          <w:rFonts w:ascii="Times New Roman" w:hAnsi="Times New Roman" w:cs="Times New Roman"/>
+          <w:noProof/>
+          <w:sz w:val="28"/>
+          <w:szCs w:val="28"/>
+        </w:rPr>
+        <w:lastRenderedPageBreak/>
+        <w:drawing>
+          <wp:anchor distT="0" distB="0" distL="114300" distR="114300" simplePos="0" relativeHeight="251679744" behindDoc="0" locked="0" layoutInCell="1" allowOverlap="1">
+            <wp:simplePos x="0" y="0"/>
+            <wp:positionH relativeFrom="column">
+              <wp:posOffset>723900</wp:posOffset>
+            </wp:positionH>
+            <wp:positionV relativeFrom="paragraph">
+              <wp:posOffset>0</wp:posOffset>
+            </wp:positionV>
+            <wp:extent cx="5943600" cy="4042410"/>
+            <wp:effectExtent l="0" t="0" r="0" b="0"/>
+            <wp:wrapTopAndBottom/>
+            <wp:docPr id="24" name="Picture 24"/>
+            <wp:cNvGraphicFramePr>
+              <a:graphicFrameLocks xmlns:a="http://schemas.openxmlformats.org/drawingml/2006/main" noChangeAspect="1"/>
+            </wp:cNvGraphicFramePr>
+            <a:graphic xmlns:a="http://schemas.openxmlformats.org/drawingml/2006/main">
+              <a:graphicData uri="http://schemas.openxmlformats.org/drawingml/2006/picture">
+                <pic:pic xmlns:pic="http://schemas.openxmlformats.org/drawingml/2006/picture">
+                  <pic:nvPicPr>
+                    <pic:cNvPr id="24" name="blog.PNG"/>
+                    <pic:cNvPicPr/>
+                  </pic:nvPicPr>
+                  <pic:blipFill>
+                    <a:blip r:embed="rId28">
+                      <a:extLst>
+                        <a:ext uri="{28A0092B-C50C-407E-A947-70E740481C1C}">
+                          <a14:useLocalDpi xmlns:a14="http://schemas.microsoft.com/office/drawing/2010/main" val="0"/>
+                        </a:ext>
+                      </a:extLst>
+                    </a:blip>
+                    <a:stretch>
+                      <a:fillRect/>
+                    </a:stretch>
+                  </pic:blipFill>
+                  <pic:spPr>
+                    <a:xfrm>
+                      <a:off x="0" y="0"/>
+                      <a:ext cx="5943600" cy="4042410"/>
+                    </a:xfrm>
+                    <a:prstGeom prst="rect">
+                      <a:avLst/>
+                    </a:prstGeom>
+                  </pic:spPr>
+                </pic:pic>
+              </a:graphicData>
+            </a:graphic>
+          </wp:anchor>
+        </w:drawing>
+      </w:r>
+      <w:r>
+        <w:rPr>
+          <w:rFonts w:ascii="Times New Roman" w:hAnsi="Times New Roman" w:cs="Times New Roman"/>
+          <w:sz w:val="28"/>
+          <w:szCs w:val="28"/>
+        </w:rPr>
+        <w:t>Trong phần này thì quản trị viên có thể thêm một blog mới</w:t>
+      </w:r>
+    </w:p>
+    <w:p>
+      <w:pPr>
+        <w:pStyle w:val="ListParagraph"/>
+        <w:numPr>
+          <w:ilvl w:val="0"/>
+          <w:numId w:val="16"/>
+        </w:numPr>
+        <w:rPr>
+          <w:rFonts w:ascii="Times New Roman" w:hAnsi="Times New Roman" w:cs="Times New Roman"/>
+          <w:sz w:val="28"/>
+          <w:szCs w:val="28"/>
+        </w:rPr>
+      </w:pPr>
+      <w:r>
+        <w:rPr>
+          <w:noProof/>
+        </w:rPr>
+        <w:drawing>
+          <wp:anchor distT="0" distB="0" distL="114300" distR="114300" simplePos="0" relativeHeight="251680768" behindDoc="0" locked="0" layoutInCell="1" allowOverlap="1">
+            <wp:simplePos x="0" y="0"/>
+            <wp:positionH relativeFrom="column">
+              <wp:posOffset>723900</wp:posOffset>
+            </wp:positionH>
+            <wp:positionV relativeFrom="paragraph">
+              <wp:posOffset>-1905</wp:posOffset>
+            </wp:positionV>
+            <wp:extent cx="5943600" cy="3089910"/>
+            <wp:effectExtent l="0" t="0" r="0" b="0"/>
+            <wp:wrapTopAndBottom/>
+            <wp:docPr id="25" name="Picture 25"/>
+            <wp:cNvGraphicFramePr>
+              <a:graphicFrameLocks xmlns:a="http://schemas.openxmlformats.org/drawingml/2006/main" noChangeAspect="1"/>
+            </wp:cNvGraphicFramePr>
+            <a:graphic xmlns:a="http://schemas.openxmlformats.org/drawingml/2006/main">
+              <a:graphicData uri="http://schemas.openxmlformats.org/drawingml/2006/picture">
+                <pic:pic xmlns:pic="http://schemas.openxmlformats.org/drawingml/2006/picture">
+                  <pic:nvPicPr>
+                    <pic:cNvPr id="25" name="blog1.PNG"/>
+                    <pic:cNvPicPr/>
+                  </pic:nvPicPr>
+                  <pic:blipFill>
+                    <a:blip r:embed="rId29">
+                      <a:extLst>
+                        <a:ext uri="{28A0092B-C50C-407E-A947-70E740481C1C}">
+                          <a14:useLocalDpi xmlns:a14="http://schemas.microsoft.com/office/drawing/2010/main" val="0"/>
+                        </a:ext>
+                      </a:extLst>
+                    </a:blip>
+                    <a:stretch>
+                      <a:fillRect/>
+                    </a:stretch>
+                  </pic:blipFill>
+                  <pic:spPr>
+                    <a:xfrm>
+                      <a:off x="0" y="0"/>
+                      <a:ext cx="5943600" cy="3089910"/>
+                    </a:xfrm>
+                    <a:prstGeom prst="rect">
+                      <a:avLst/>
+                    </a:prstGeom>
+                  </pic:spPr>
+                </pic:pic>
+              </a:graphicData>
+            </a:graphic>
+          </wp:anchor>
+        </w:drawing>
+      </w:r>
+      <w:r>
+        <w:rPr>
+          <w:rFonts w:ascii="Times New Roman" w:hAnsi="Times New Roman" w:cs="Times New Roman"/>
+          <w:sz w:val="28"/>
+          <w:szCs w:val="28"/>
+        </w:rPr>
+        <w:t xml:space="preserve">Hoặc tìm kiếm bài viết trên blog thông qua </w:t>
+      </w:r>
+    </w:p>
+    <w:p>
+      <w:pPr>
+        <w:pStyle w:val="ListParagraph"/>
+        <w:numPr>
+          <w:ilvl w:val="1"/>
+          <w:numId w:val="16"/>
+        </w:numPr>
+        <w:rPr>
+          <w:rFonts w:ascii="Times New Roman" w:hAnsi="Times New Roman" w:cs="Times New Roman"/>
+          <w:sz w:val="28"/>
+          <w:szCs w:val="28"/>
+        </w:rPr>
+      </w:pPr>
+      <w:r>
+        <w:rPr>
+          <w:rFonts w:ascii="Times New Roman" w:hAnsi="Times New Roman" w:cs="Times New Roman"/>
+          <w:sz w:val="28"/>
+          <w:szCs w:val="28"/>
+        </w:rPr>
+        <w:t>Tên, từ khóa, Id của bài đăng trên blog</w:t>
+      </w:r>
+    </w:p>
+    <w:p>
+      <w:pPr>
+        <w:pStyle w:val="ListParagraph"/>
+        <w:numPr>
+          <w:ilvl w:val="1"/>
+          <w:numId w:val="16"/>
+        </w:numPr>
+        <w:rPr>
+          <w:rFonts w:ascii="Times New Roman" w:hAnsi="Times New Roman" w:cs="Times New Roman"/>
+          <w:sz w:val="28"/>
+          <w:szCs w:val="28"/>
+        </w:rPr>
+      </w:pPr>
+      <w:r>
+        <w:rPr>
+          <w:rFonts w:ascii="Times New Roman" w:hAnsi="Times New Roman" w:cs="Times New Roman"/>
+          <w:sz w:val="28"/>
+          <w:szCs w:val="28"/>
+        </w:rPr>
+        <w:t xml:space="preserve">Duyệt theo </w:t>
+      </w:r>
+    </w:p>
+    <w:p>
+      <w:pPr>
+        <w:pStyle w:val="ListParagraph"/>
+        <w:numPr>
+          <w:ilvl w:val="2"/>
+          <w:numId w:val="16"/>
+        </w:numPr>
+        <w:rPr>
+          <w:rFonts w:ascii="Times New Roman" w:hAnsi="Times New Roman" w:cs="Times New Roman"/>
+          <w:sz w:val="28"/>
+          <w:szCs w:val="28"/>
+        </w:rPr>
+      </w:pPr>
+      <w:r>
+        <w:rPr>
+          <w:rFonts w:ascii="Times New Roman" w:hAnsi="Times New Roman" w:cs="Times New Roman"/>
+          <w:sz w:val="28"/>
+          <w:szCs w:val="28"/>
+        </w:rPr>
+        <w:t>Tiêu đề</w:t>
+      </w:r>
+    </w:p>
+    <w:p>
+      <w:pPr>
+        <w:pStyle w:val="ListParagraph"/>
+        <w:numPr>
+          <w:ilvl w:val="2"/>
+          <w:numId w:val="16"/>
+        </w:numPr>
+        <w:rPr>
+          <w:rFonts w:ascii="Times New Roman" w:hAnsi="Times New Roman" w:cs="Times New Roman"/>
+          <w:sz w:val="28"/>
+          <w:szCs w:val="28"/>
+        </w:rPr>
+      </w:pPr>
+      <w:r>
+        <w:rPr>
+          <w:rFonts w:ascii="Times New Roman" w:hAnsi="Times New Roman" w:cs="Times New Roman"/>
+          <w:sz w:val="28"/>
+          <w:szCs w:val="28"/>
+        </w:rPr>
+        <w:lastRenderedPageBreak/>
+        <w:t>Phổ biến</w:t>
+      </w:r>
+    </w:p>
+    <w:p>
+      <w:pPr>
+        <w:pStyle w:val="ListParagraph"/>
+        <w:numPr>
+          <w:ilvl w:val="2"/>
+          <w:numId w:val="16"/>
+        </w:numPr>
+        <w:rPr>
+          <w:rFonts w:ascii="Times New Roman" w:hAnsi="Times New Roman" w:cs="Times New Roman"/>
+          <w:sz w:val="28"/>
+          <w:szCs w:val="28"/>
+        </w:rPr>
+      </w:pPr>
+      <w:r>
+        <w:rPr>
+          <w:rFonts w:ascii="Times New Roman" w:hAnsi="Times New Roman" w:cs="Times New Roman"/>
+          <w:sz w:val="28"/>
+          <w:szCs w:val="28"/>
+        </w:rPr>
+        <w:t>Xếp hạng</w:t>
+      </w:r>
+    </w:p>
+    <w:p>
+      <w:pPr>
+        <w:pStyle w:val="ListParagraph"/>
+        <w:numPr>
+          <w:ilvl w:val="2"/>
+          <w:numId w:val="16"/>
+        </w:numPr>
+        <w:rPr>
+          <w:rFonts w:ascii="Times New Roman" w:hAnsi="Times New Roman" w:cs="Times New Roman"/>
+          <w:sz w:val="28"/>
+          <w:szCs w:val="28"/>
+        </w:rPr>
+      </w:pPr>
+      <w:r>
+        <w:rPr>
+          <w:rFonts w:ascii="Times New Roman" w:hAnsi="Times New Roman" w:cs="Times New Roman"/>
+          <w:sz w:val="28"/>
+          <w:szCs w:val="28"/>
+        </w:rPr>
+        <w:t>Ngày tạo ..</w:t>
+      </w:r>
+    </w:p>
+    <w:p>
+      <w:pPr>
+        <w:pStyle w:val="ListParagraph"/>
+        <w:numPr>
+          <w:ilvl w:val="1"/>
+          <w:numId w:val="16"/>
+        </w:numPr>
+        <w:rPr>
+          <w:rFonts w:ascii="Times New Roman" w:hAnsi="Times New Roman" w:cs="Times New Roman"/>
+          <w:sz w:val="28"/>
+          <w:szCs w:val="28"/>
+        </w:rPr>
+      </w:pPr>
+      <w:r>
+        <w:rPr>
+          <w:rFonts w:ascii="Times New Roman" w:hAnsi="Times New Roman" w:cs="Times New Roman"/>
+          <w:sz w:val="28"/>
+          <w:szCs w:val="28"/>
+        </w:rPr>
+        <w:t>Theo hướng tang đần hoặc giẩm dần</w:t>
+      </w:r>
+    </w:p>
+    <w:p>
+      <w:pPr>
+        <w:pStyle w:val="ListParagraph"/>
+        <w:numPr>
+          <w:ilvl w:val="2"/>
+          <w:numId w:val="1"/>
+        </w:numPr>
+        <w:rPr>
+          <w:rFonts w:ascii="Times New Roman" w:hAnsi="Times New Roman" w:cs="Times New Roman"/>
+          <w:sz w:val="28"/>
+          <w:szCs w:val="28"/>
+        </w:rPr>
+      </w:pPr>
+      <w:r>
+        <w:rPr>
+          <w:rFonts w:ascii="Times New Roman" w:hAnsi="Times New Roman" w:cs="Times New Roman"/>
+          <w:sz w:val="28"/>
+          <w:szCs w:val="28"/>
+        </w:rPr>
+        <w:t>Add a post</w:t>
+      </w:r>
+    </w:p>
+    <w:p>
+      <w:pPr>
+        <w:pStyle w:val="ListParagraph"/>
+        <w:numPr>
+          <w:ilvl w:val="0"/>
+          <w:numId w:val="16"/>
+        </w:numPr>
+        <w:rPr>
+          <w:rFonts w:ascii="Times New Roman" w:hAnsi="Times New Roman" w:cs="Times New Roman"/>
+          <w:sz w:val="28"/>
+          <w:szCs w:val="28"/>
+        </w:rPr>
+      </w:pPr>
+      <w:r>
+        <w:rPr>
+          <w:rFonts w:ascii="Times New Roman" w:hAnsi="Times New Roman" w:cs="Times New Roman"/>
+          <w:sz w:val="28"/>
+          <w:szCs w:val="28"/>
+        </w:rPr>
+        <w:t>Article name:</w:t>
+      </w:r>
+      <w:r>
+        <w:rPr>
+          <w:rFonts w:ascii="Times New Roman" w:hAnsi="Times New Roman" w:cs="Times New Roman"/>
+          <w:sz w:val="28"/>
+          <w:szCs w:val="28"/>
+        </w:rPr>
+        <w:t xml:space="preserve"> tên bài viết</w:t>
+      </w:r>
+    </w:p>
+    <w:p>
+      <w:pPr>
+        <w:pStyle w:val="ListParagraph"/>
+        <w:numPr>
+          <w:ilvl w:val="0"/>
+          <w:numId w:val="16"/>
+        </w:numPr>
+        <w:rPr>
+          <w:rFonts w:ascii="Times New Roman" w:hAnsi="Times New Roman" w:cs="Times New Roman"/>
+          <w:sz w:val="28"/>
+          <w:szCs w:val="28"/>
+        </w:rPr>
+      </w:pPr>
+      <w:r>
+        <w:rPr>
+          <w:rFonts w:ascii="Times New Roman" w:hAnsi="Times New Roman" w:cs="Times New Roman"/>
+          <w:sz w:val="28"/>
+          <w:szCs w:val="28"/>
+        </w:rPr>
+        <w:t>Article ID:</w:t>
+      </w:r>
+      <w:r>
+        <w:rPr>
+          <w:rFonts w:ascii="Times New Roman" w:hAnsi="Times New Roman" w:cs="Times New Roman"/>
+          <w:sz w:val="28"/>
+          <w:szCs w:val="28"/>
+        </w:rPr>
+        <w:t xml:space="preserve"> ID bài viết.</w:t>
+      </w:r>
+    </w:p>
+    <w:p>
+      <w:pPr>
+        <w:pStyle w:val="ListParagraph"/>
+        <w:numPr>
+          <w:ilvl w:val="1"/>
+          <w:numId w:val="16"/>
+        </w:numPr>
+        <w:rPr>
+          <w:rFonts w:ascii="Times New Roman" w:hAnsi="Times New Roman" w:cs="Times New Roman"/>
+          <w:sz w:val="28"/>
+          <w:szCs w:val="28"/>
+        </w:rPr>
+      </w:pPr>
+      <w:r>
+        <w:rPr>
+          <w:rFonts w:ascii="Times New Roman" w:hAnsi="Times New Roman" w:cs="Times New Roman"/>
+          <w:sz w:val="28"/>
+          <w:szCs w:val="28"/>
+        </w:rPr>
+        <w:t>Chọn một thể loại phù hợp nhất cho bài viết của bạn.</w:t>
+      </w:r>
+    </w:p>
+    <w:p>
+      <w:pPr>
+        <w:pStyle w:val="ListParagraph"/>
+        <w:numPr>
+          <w:ilvl w:val="0"/>
+          <w:numId w:val="16"/>
+        </w:numPr>
+        <w:rPr>
+          <w:rFonts w:ascii="Times New Roman" w:hAnsi="Times New Roman" w:cs="Times New Roman"/>
+          <w:sz w:val="28"/>
+          <w:szCs w:val="28"/>
+        </w:rPr>
+      </w:pPr>
+      <w:r>
+        <w:rPr>
+          <w:rFonts w:ascii="Times New Roman" w:hAnsi="Times New Roman" w:cs="Times New Roman"/>
+          <w:sz w:val="28"/>
+          <w:szCs w:val="28"/>
+        </w:rPr>
+        <w:t>Body:</w:t>
+      </w:r>
+      <w:r>
+        <w:rPr>
+          <w:rFonts w:ascii="Times New Roman" w:hAnsi="Times New Roman" w:cs="Times New Roman"/>
+          <w:sz w:val="28"/>
+          <w:szCs w:val="28"/>
+        </w:rPr>
+        <w:t xml:space="preserve"> Phần thân của bài viết</w:t>
+      </w:r>
+    </w:p>
+    <w:p>
+      <w:pPr>
+        <w:pStyle w:val="ListParagraph"/>
+        <w:numPr>
+          <w:ilvl w:val="0"/>
+          <w:numId w:val="16"/>
+        </w:numPr>
+        <w:rPr>
+          <w:rFonts w:ascii="Times New Roman" w:hAnsi="Times New Roman" w:cs="Times New Roman"/>
+          <w:sz w:val="28"/>
+          <w:szCs w:val="28"/>
+        </w:rPr>
+      </w:pPr>
+      <w:r>
+        <w:rPr>
+          <w:rFonts w:ascii="Times New Roman" w:hAnsi="Times New Roman" w:cs="Times New Roman"/>
+          <w:sz w:val="28"/>
+          <w:szCs w:val="28"/>
+        </w:rPr>
+        <w:t>Language of the article:</w:t>
+      </w:r>
+      <w:r>
+        <w:rPr>
+          <w:rFonts w:ascii="Times New Roman" w:hAnsi="Times New Roman" w:cs="Times New Roman"/>
+          <w:sz w:val="28"/>
+          <w:szCs w:val="28"/>
+        </w:rPr>
+        <w:t xml:space="preserve"> Ngôn ngữ bài viết</w:t>
+      </w:r>
+    </w:p>
+    <w:p>
+      <w:pPr>
+        <w:pStyle w:val="ListParagraph"/>
+        <w:numPr>
+          <w:ilvl w:val="0"/>
+          <w:numId w:val="16"/>
+        </w:numPr>
+        <w:rPr>
+          <w:rFonts w:ascii="Times New Roman" w:hAnsi="Times New Roman" w:cs="Times New Roman"/>
+          <w:sz w:val="28"/>
+          <w:szCs w:val="28"/>
+        </w:rPr>
+      </w:pPr>
+      <w:r>
+        <w:rPr>
+          <w:rFonts w:ascii="Times New Roman" w:hAnsi="Times New Roman" w:cs="Times New Roman"/>
+          <w:sz w:val="28"/>
+          <w:szCs w:val="28"/>
+        </w:rPr>
+        <w:t>Slogan:</w:t>
+      </w:r>
+      <w:r>
+        <w:rPr>
+          <w:rFonts w:ascii="Times New Roman" w:hAnsi="Times New Roman" w:cs="Times New Roman"/>
+          <w:sz w:val="28"/>
+          <w:szCs w:val="28"/>
+        </w:rPr>
+        <w:t xml:space="preserve"> Phương châm của bài viết</w:t>
+      </w:r>
+    </w:p>
+    <w:p>
+      <w:pPr>
+        <w:pStyle w:val="ListParagraph"/>
+        <w:numPr>
+          <w:ilvl w:val="0"/>
+          <w:numId w:val="16"/>
+        </w:numPr>
+        <w:rPr>
+          <w:rFonts w:ascii="Times New Roman" w:hAnsi="Times New Roman" w:cs="Times New Roman"/>
+          <w:sz w:val="28"/>
+          <w:szCs w:val="28"/>
+        </w:rPr>
+      </w:pPr>
+      <w:r>
+        <w:rPr>
+          <w:rFonts w:ascii="Times New Roman" w:hAnsi="Times New Roman" w:cs="Times New Roman"/>
+          <w:sz w:val="28"/>
+          <w:szCs w:val="28"/>
+        </w:rPr>
+        <w:t>Thumbnail:</w:t>
+      </w:r>
+      <w:r>
+        <w:rPr>
+          <w:rFonts w:ascii="Times New Roman" w:hAnsi="Times New Roman" w:cs="Times New Roman"/>
+          <w:sz w:val="28"/>
+          <w:szCs w:val="28"/>
+        </w:rPr>
+        <w:t xml:space="preserve"> Hình ảnh của bài viết. Ấn chọn tệp để tải hình ảnh lên</w:t>
+      </w:r>
+    </w:p>
+    <w:p>
+      <w:pPr>
+        <w:pStyle w:val="ListParagraph"/>
+        <w:numPr>
+          <w:ilvl w:val="0"/>
+          <w:numId w:val="16"/>
+        </w:numPr>
+        <w:rPr>
+          <w:rFonts w:ascii="Times New Roman" w:hAnsi="Times New Roman" w:cs="Times New Roman"/>
+          <w:sz w:val="28"/>
+          <w:szCs w:val="28"/>
+        </w:rPr>
+      </w:pPr>
+      <w:r>
+        <w:rPr>
+          <w:rFonts w:ascii="Times New Roman" w:hAnsi="Times New Roman" w:cs="Times New Roman"/>
+          <w:sz w:val="28"/>
+          <w:szCs w:val="28"/>
+        </w:rPr>
+        <w:t>Tags:</w:t>
+      </w:r>
+      <w:r>
+        <w:rPr>
+          <w:rFonts w:ascii="Times New Roman" w:hAnsi="Times New Roman" w:cs="Times New Roman"/>
+          <w:sz w:val="28"/>
+          <w:szCs w:val="28"/>
+        </w:rPr>
+        <w:t xml:space="preserve"> </w:t>
+      </w:r>
+    </w:p>
+    <w:p>
+      <w:pPr>
+        <w:pStyle w:val="ListParagraph"/>
+        <w:numPr>
+          <w:ilvl w:val="0"/>
+          <w:numId w:val="16"/>
+        </w:numPr>
+        <w:rPr>
+          <w:rFonts w:ascii="Times New Roman" w:hAnsi="Times New Roman" w:cs="Times New Roman"/>
+          <w:sz w:val="28"/>
+          <w:szCs w:val="28"/>
+        </w:rPr>
+      </w:pPr>
+      <w:r>
+        <w:rPr>
+          <w:rFonts w:ascii="Times New Roman" w:hAnsi="Times New Roman" w:cs="Times New Roman"/>
+          <w:sz w:val="28"/>
+          <w:szCs w:val="28"/>
+        </w:rPr>
+        <w:t>Title (meta tag):</w:t>
+      </w:r>
+      <w:r>
+        <w:rPr>
+          <w:rFonts w:ascii="Times New Roman" w:hAnsi="Times New Roman" w:cs="Times New Roman"/>
+          <w:sz w:val="28"/>
+          <w:szCs w:val="28"/>
+        </w:rPr>
+        <w:t xml:space="preserve"> Tiêu đề</w:t>
+      </w:r>
+    </w:p>
+    <w:p>
+      <w:pPr>
+        <w:pStyle w:val="ListParagraph"/>
+        <w:numPr>
+          <w:ilvl w:val="0"/>
+          <w:numId w:val="16"/>
+        </w:numPr>
+        <w:rPr>
+          <w:rFonts w:ascii="Times New Roman" w:hAnsi="Times New Roman" w:cs="Times New Roman"/>
+          <w:sz w:val="28"/>
+          <w:szCs w:val="28"/>
+        </w:rPr>
+      </w:pPr>
+      <w:r>
+        <w:rPr>
+          <w:rFonts w:ascii="Times New Roman" w:hAnsi="Times New Roman" w:cs="Times New Roman"/>
+          <w:sz w:val="28"/>
+          <w:szCs w:val="28"/>
+        </w:rPr>
+        <w:t>Description (meta tag):</w:t>
+      </w:r>
+      <w:r>
+        <w:rPr>
+          <w:rFonts w:ascii="Times New Roman" w:hAnsi="Times New Roman" w:cs="Times New Roman"/>
+          <w:sz w:val="28"/>
+          <w:szCs w:val="28"/>
+        </w:rPr>
+        <w:t xml:space="preserve"> Mô tả</w:t>
+      </w:r>
+    </w:p>
+    <w:p>
+      <w:pPr>
+        <w:pStyle w:val="ListParagraph"/>
+        <w:numPr>
+          <w:ilvl w:val="0"/>
+          <w:numId w:val="16"/>
+        </w:numPr>
+        <w:rPr>
+          <w:rFonts w:ascii="Times New Roman" w:hAnsi="Times New Roman" w:cs="Times New Roman"/>
+          <w:sz w:val="28"/>
+          <w:szCs w:val="28"/>
+        </w:rPr>
+      </w:pPr>
+      <w:r>
+        <w:rPr>
+          <w:rFonts w:ascii="Times New Roman" w:hAnsi="Times New Roman" w:cs="Times New Roman"/>
+          <w:sz w:val="28"/>
+          <w:szCs w:val="28"/>
+        </w:rPr>
+        <w:t>Keywords (meta tag):</w:t>
+      </w:r>
+      <w:r>
+        <w:rPr>
+          <w:rFonts w:ascii="Times New Roman" w:hAnsi="Times New Roman" w:cs="Times New Roman"/>
+          <w:sz w:val="28"/>
+          <w:szCs w:val="28"/>
+        </w:rPr>
+        <w:t xml:space="preserve"> Từ khóa</w:t>
+      </w:r>
+    </w:p>
+    <w:p>
+      <w:pPr>
+        <w:pStyle w:val="ListParagraph"/>
+        <w:numPr>
+          <w:ilvl w:val="0"/>
+          <w:numId w:val="16"/>
+        </w:numPr>
+        <w:rPr>
+          <w:rFonts w:ascii="Times New Roman" w:hAnsi="Times New Roman" w:cs="Times New Roman"/>
+          <w:sz w:val="28"/>
+          <w:szCs w:val="28"/>
+        </w:rPr>
+      </w:pPr>
+      <w:r>
+        <w:rPr>
+          <w:rFonts w:ascii="Times New Roman" w:hAnsi="Times New Roman" w:cs="Times New Roman"/>
+          <w:sz w:val="28"/>
+          <w:szCs w:val="28"/>
+        </w:rPr>
+        <w:t>Robots (meta tag):</w:t>
+      </w:r>
+    </w:p>
+    <w:p>
+      <w:pPr>
+        <w:pStyle w:val="ListParagraph"/>
+        <w:numPr>
+          <w:ilvl w:val="0"/>
+          <w:numId w:val="16"/>
+        </w:numPr>
+        <w:rPr>
+          <w:rFonts w:ascii="Times New Roman" w:hAnsi="Times New Roman" w:cs="Times New Roman"/>
+          <w:sz w:val="28"/>
+          <w:szCs w:val="28"/>
+        </w:rPr>
+      </w:pPr>
+      <w:r>
+        <w:rPr>
+          <w:rFonts w:ascii="Times New Roman" w:hAnsi="Times New Roman" w:cs="Times New Roman"/>
+          <w:sz w:val="28"/>
+          <w:szCs w:val="28"/>
+        </w:rPr>
+        <w:t>Author (meta tag):</w:t>
+      </w:r>
+      <w:r>
+        <w:rPr>
+          <w:rFonts w:ascii="Times New Roman" w:hAnsi="Times New Roman" w:cs="Times New Roman"/>
+          <w:sz w:val="28"/>
+          <w:szCs w:val="28"/>
+        </w:rPr>
+        <w:t xml:space="preserve"> Tác giả</w:t>
+      </w:r>
+    </w:p>
+    <w:p>
+      <w:pPr>
+        <w:pStyle w:val="ListParagraph"/>
+        <w:numPr>
+          <w:ilvl w:val="0"/>
+          <w:numId w:val="16"/>
+        </w:numPr>
+        <w:rPr>
+          <w:rFonts w:ascii="Times New Roman" w:hAnsi="Times New Roman" w:cs="Times New Roman"/>
+          <w:sz w:val="28"/>
+          <w:szCs w:val="28"/>
+        </w:rPr>
+      </w:pPr>
+      <w:r>
+        <w:rPr>
+          <w:rFonts w:ascii="Times New Roman" w:hAnsi="Times New Roman" w:cs="Times New Roman"/>
+          <w:sz w:val="28"/>
+          <w:szCs w:val="28"/>
+        </w:rPr>
+        <w:t>Copyright (meta tag):</w:t>
+      </w:r>
+      <w:r>
+        <w:rPr>
+          <w:rFonts w:ascii="Times New Roman" w:hAnsi="Times New Roman" w:cs="Times New Roman"/>
+          <w:sz w:val="28"/>
+          <w:szCs w:val="28"/>
+        </w:rPr>
+        <w:t xml:space="preserve"> Bản quyền</w:t>
+      </w:r>
+    </w:p>
+    <w:p>
+      <w:pPr>
+        <w:pStyle w:val="ListParagraph"/>
+        <w:numPr>
+          <w:ilvl w:val="0"/>
+          <w:numId w:val="16"/>
+        </w:numPr>
+        <w:rPr>
+          <w:rFonts w:ascii="Times New Roman" w:hAnsi="Times New Roman" w:cs="Times New Roman"/>
+          <w:sz w:val="28"/>
+          <w:szCs w:val="28"/>
+        </w:rPr>
+      </w:pPr>
+      <w:r>
+        <w:rPr>
+          <w:rFonts w:ascii="Times New Roman" w:hAnsi="Times New Roman" w:cs="Times New Roman"/>
+          <w:sz w:val="28"/>
+          <w:szCs w:val="28"/>
+        </w:rPr>
+        <w:t>Enable Comment:</w:t>
+      </w:r>
+      <w:r>
+        <w:rPr>
+          <w:rFonts w:ascii="Times New Roman" w:hAnsi="Times New Roman" w:cs="Times New Roman"/>
+          <w:sz w:val="28"/>
+          <w:szCs w:val="28"/>
+        </w:rPr>
+        <w:t xml:space="preserve"> Kích hoạt nhận xét</w:t>
+      </w:r>
+    </w:p>
+    <w:p>
+      <w:pPr>
+        <w:pStyle w:val="ListParagraph"/>
+        <w:numPr>
           <w:ilvl w:val="1"/>
           <w:numId w:val="1"/>
         </w:numPr>
@@ -10597,6 +12036,643 @@
       <w:pPr>
         <w:pStyle w:val="ListParagraph"/>
         <w:numPr>
+          <w:ilvl w:val="2"/>
+          <w:numId w:val="1"/>
+        </w:numPr>
+        <w:rPr>
+          <w:rFonts w:ascii="Times New Roman" w:hAnsi="Times New Roman" w:cs="Times New Roman"/>
+          <w:sz w:val="28"/>
+          <w:szCs w:val="28"/>
+        </w:rPr>
+      </w:pPr>
+      <w:r>
+        <w:rPr>
+          <w:rFonts w:ascii="Times New Roman" w:hAnsi="Times New Roman" w:cs="Times New Roman"/>
+          <w:sz w:val="28"/>
+          <w:szCs w:val="28"/>
+        </w:rPr>
+        <w:t>Banner</w:t>
+      </w:r>
+    </w:p>
+    <w:p>
+      <w:pPr>
+        <w:pStyle w:val="ListParagraph"/>
+        <w:numPr>
+          <w:ilvl w:val="2"/>
+          <w:numId w:val="1"/>
+        </w:numPr>
+        <w:rPr>
+          <w:rFonts w:ascii="Times New Roman" w:hAnsi="Times New Roman" w:cs="Times New Roman"/>
+          <w:sz w:val="28"/>
+          <w:szCs w:val="28"/>
+        </w:rPr>
+      </w:pPr>
+      <w:r>
+        <w:rPr>
+          <w:rFonts w:ascii="Times New Roman" w:hAnsi="Times New Roman" w:cs="Times New Roman"/>
+          <w:sz w:val="28"/>
+          <w:szCs w:val="28"/>
+        </w:rPr>
+        <w:t>Browser Affiliates</w:t>
+      </w:r>
+      <w:r>
+        <w:rPr>
+          <w:rFonts w:ascii="Times New Roman" w:hAnsi="Times New Roman" w:cs="Times New Roman"/>
+          <w:sz w:val="28"/>
+          <w:szCs w:val="28"/>
+        </w:rPr>
+        <w:t xml:space="preserve"> </w:t>
+      </w:r>
+    </w:p>
+    <w:p>
+      <w:pPr>
+        <w:pStyle w:val="ListParagraph"/>
+        <w:numPr>
+          <w:ilvl w:val="0"/>
+          <w:numId w:val="16"/>
+        </w:numPr>
+        <w:rPr>
+          <w:rFonts w:ascii="Times New Roman" w:hAnsi="Times New Roman" w:cs="Times New Roman"/>
+          <w:sz w:val="28"/>
+          <w:szCs w:val="28"/>
+        </w:rPr>
+      </w:pPr>
+      <w:r>
+        <w:rPr>
+          <w:rFonts w:ascii="Times New Roman" w:hAnsi="Times New Roman" w:cs="Times New Roman"/>
+          <w:noProof/>
+          <w:sz w:val="28"/>
+          <w:szCs w:val="28"/>
+        </w:rPr>
+        <w:drawing>
+          <wp:anchor distT="0" distB="0" distL="114300" distR="114300" simplePos="0" relativeHeight="251681792" behindDoc="0" locked="0" layoutInCell="1" allowOverlap="1">
+            <wp:simplePos x="0" y="0"/>
+            <wp:positionH relativeFrom="column">
+              <wp:posOffset>723900</wp:posOffset>
+            </wp:positionH>
+            <wp:positionV relativeFrom="paragraph">
+              <wp:posOffset>635</wp:posOffset>
+            </wp:positionV>
+            <wp:extent cx="5943600" cy="1508760"/>
+            <wp:effectExtent l="0" t="0" r="0" b="0"/>
+            <wp:wrapTopAndBottom/>
+            <wp:docPr id="26" name="Picture 26"/>
+            <wp:cNvGraphicFramePr>
+              <a:graphicFrameLocks xmlns:a="http://schemas.openxmlformats.org/drawingml/2006/main" noChangeAspect="1"/>
+            </wp:cNvGraphicFramePr>
+            <a:graphic xmlns:a="http://schemas.openxmlformats.org/drawingml/2006/main">
+              <a:graphicData uri="http://schemas.openxmlformats.org/drawingml/2006/picture">
+                <pic:pic xmlns:pic="http://schemas.openxmlformats.org/drawingml/2006/picture">
+                  <pic:nvPicPr>
+                    <pic:cNvPr id="26" name="ban -1.PNG"/>
+                    <pic:cNvPicPr/>
+                  </pic:nvPicPr>
+                  <pic:blipFill>
+                    <a:blip r:embed="rId30">
+                      <a:extLst>
+                        <a:ext uri="{28A0092B-C50C-407E-A947-70E740481C1C}">
+                          <a14:useLocalDpi xmlns:a14="http://schemas.microsoft.com/office/drawing/2010/main" val="0"/>
+                        </a:ext>
+                      </a:extLst>
+                    </a:blip>
+                    <a:stretch>
+                      <a:fillRect/>
+                    </a:stretch>
+                  </pic:blipFill>
+                  <pic:spPr>
+                    <a:xfrm>
+                      <a:off x="0" y="0"/>
+                      <a:ext cx="5943600" cy="1508760"/>
+                    </a:xfrm>
+                    <a:prstGeom prst="rect">
+                      <a:avLst/>
+                    </a:prstGeom>
+                  </pic:spPr>
+                </pic:pic>
+              </a:graphicData>
+            </a:graphic>
+          </wp:anchor>
+        </w:drawing>
+      </w:r>
+      <w:r>
+        <w:rPr>
+          <w:rFonts w:ascii="Times New Roman" w:hAnsi="Times New Roman" w:cs="Times New Roman"/>
+          <w:sz w:val="28"/>
+          <w:szCs w:val="28"/>
+        </w:rPr>
+        <w:t xml:space="preserve">Hiển thị các thông tin về chinh nhánh. </w:t>
+      </w:r>
+    </w:p>
+    <w:p>
+      <w:pPr>
+        <w:pStyle w:val="ListParagraph"/>
+        <w:numPr>
+          <w:ilvl w:val="0"/>
+          <w:numId w:val="16"/>
+        </w:numPr>
+        <w:rPr>
+          <w:rFonts w:ascii="Times New Roman" w:hAnsi="Times New Roman" w:cs="Times New Roman"/>
+          <w:sz w:val="28"/>
+          <w:szCs w:val="28"/>
+        </w:rPr>
+      </w:pPr>
+      <w:r>
+        <w:rPr>
+          <w:rFonts w:ascii="Times New Roman" w:hAnsi="Times New Roman" w:cs="Times New Roman"/>
+          <w:sz w:val="28"/>
+          <w:szCs w:val="28"/>
+        </w:rPr>
+        <w:t xml:space="preserve">Có thể chặn, bỏ chặn, xóa chi nhánh </w:t>
+      </w:r>
+    </w:p>
+    <w:p>
+      <w:pPr>
+        <w:pStyle w:val="ListParagraph"/>
+        <w:numPr>
+          <w:ilvl w:val="2"/>
+          <w:numId w:val="1"/>
+        </w:numPr>
+        <w:rPr>
+          <w:rFonts w:ascii="Times New Roman" w:hAnsi="Times New Roman" w:cs="Times New Roman"/>
+          <w:sz w:val="28"/>
+          <w:szCs w:val="28"/>
+        </w:rPr>
+      </w:pPr>
+      <w:r>
+        <w:rPr>
+          <w:rFonts w:ascii="Times New Roman" w:hAnsi="Times New Roman" w:cs="Times New Roman"/>
+          <w:sz w:val="28"/>
+          <w:szCs w:val="28"/>
+        </w:rPr>
+        <w:t xml:space="preserve">Search an </w:t>
+      </w:r>
+      <w:r>
+        <w:rPr>
+          <w:rFonts w:ascii="Times New Roman" w:hAnsi="Times New Roman" w:cs="Times New Roman"/>
+          <w:sz w:val="28"/>
+          <w:szCs w:val="28"/>
+        </w:rPr>
+        <w:t>Affiliates</w:t>
+      </w:r>
+    </w:p>
+    <w:p>
+      <w:pPr>
+        <w:pStyle w:val="ListParagraph"/>
+        <w:numPr>
+          <w:ilvl w:val="0"/>
+          <w:numId w:val="16"/>
+        </w:numPr>
+        <w:rPr>
+          <w:rFonts w:ascii="Times New Roman" w:hAnsi="Times New Roman" w:cs="Times New Roman"/>
+          <w:sz w:val="28"/>
+          <w:szCs w:val="28"/>
+        </w:rPr>
+      </w:pPr>
+      <w:r>
+        <w:rPr>
+          <w:rFonts w:ascii="Times New Roman" w:hAnsi="Times New Roman" w:cs="Times New Roman"/>
+          <w:noProof/>
+          <w:sz w:val="28"/>
+          <w:szCs w:val="28"/>
+        </w:rPr>
+        <w:lastRenderedPageBreak/>
+        <w:drawing>
+          <wp:anchor distT="0" distB="0" distL="114300" distR="114300" simplePos="0" relativeHeight="251682816" behindDoc="0" locked="0" layoutInCell="1" allowOverlap="1">
+            <wp:simplePos x="0" y="0"/>
+            <wp:positionH relativeFrom="column">
+              <wp:posOffset>533400</wp:posOffset>
+            </wp:positionH>
+            <wp:positionV relativeFrom="paragraph">
+              <wp:posOffset>0</wp:posOffset>
+            </wp:positionV>
+            <wp:extent cx="5943600" cy="3097530"/>
+            <wp:effectExtent l="0" t="0" r="0" b="7620"/>
+            <wp:wrapTopAndBottom/>
+            <wp:docPr id="27" name="Picture 27"/>
+            <wp:cNvGraphicFramePr>
+              <a:graphicFrameLocks xmlns:a="http://schemas.openxmlformats.org/drawingml/2006/main" noChangeAspect="1"/>
+            </wp:cNvGraphicFramePr>
+            <a:graphic xmlns:a="http://schemas.openxmlformats.org/drawingml/2006/main">
+              <a:graphicData uri="http://schemas.openxmlformats.org/drawingml/2006/picture">
+                <pic:pic xmlns:pic="http://schemas.openxmlformats.org/drawingml/2006/picture">
+                  <pic:nvPicPr>
+                    <pic:cNvPr id="27" name="ban-2.PNG"/>
+                    <pic:cNvPicPr/>
+                  </pic:nvPicPr>
+                  <pic:blipFill>
+                    <a:blip r:embed="rId31">
+                      <a:extLst>
+                        <a:ext uri="{28A0092B-C50C-407E-A947-70E740481C1C}">
+                          <a14:useLocalDpi xmlns:a14="http://schemas.microsoft.com/office/drawing/2010/main" val="0"/>
+                        </a:ext>
+                      </a:extLst>
+                    </a:blip>
+                    <a:stretch>
+                      <a:fillRect/>
+                    </a:stretch>
+                  </pic:blipFill>
+                  <pic:spPr>
+                    <a:xfrm>
+                      <a:off x="0" y="0"/>
+                      <a:ext cx="5943600" cy="3097530"/>
+                    </a:xfrm>
+                    <a:prstGeom prst="rect">
+                      <a:avLst/>
+                    </a:prstGeom>
+                  </pic:spPr>
+                </pic:pic>
+              </a:graphicData>
+            </a:graphic>
+          </wp:anchor>
+        </w:drawing>
+      </w:r>
+      <w:r>
+        <w:rPr>
+          <w:rFonts w:ascii="Times New Roman" w:hAnsi="Times New Roman" w:cs="Times New Roman"/>
+          <w:sz w:val="28"/>
+          <w:szCs w:val="28"/>
+        </w:rPr>
+        <w:t xml:space="preserve">Tìm chi nhánh thông qua </w:t>
+      </w:r>
+      <w:r>
+        <w:rPr>
+          <w:rFonts w:ascii="Times New Roman" w:hAnsi="Times New Roman" w:cs="Times New Roman"/>
+          <w:sz w:val="28"/>
+          <w:szCs w:val="28"/>
+        </w:rPr>
+        <w:t>ID, First Name, Last Name, Username, Email, Bank Account, Sex or IP address.</w:t>
+      </w:r>
+    </w:p>
+    <w:p>
+      <w:pPr>
+        <w:pStyle w:val="ListParagraph"/>
+        <w:ind w:left="1140"/>
+        <w:rPr>
+          <w:rFonts w:ascii="Times New Roman" w:hAnsi="Times New Roman" w:cs="Times New Roman"/>
+          <w:sz w:val="28"/>
+          <w:szCs w:val="28"/>
+        </w:rPr>
+      </w:pPr>
+    </w:p>
+    <w:p>
+      <w:pPr>
+        <w:pStyle w:val="ListParagraph"/>
+        <w:numPr>
+          <w:ilvl w:val="2"/>
+          <w:numId w:val="1"/>
+        </w:numPr>
+        <w:rPr>
+          <w:rFonts w:ascii="Times New Roman" w:hAnsi="Times New Roman" w:cs="Times New Roman"/>
+          <w:sz w:val="28"/>
+          <w:szCs w:val="28"/>
+        </w:rPr>
+      </w:pPr>
+      <w:r>
+        <w:rPr>
+          <w:rFonts w:ascii="Times New Roman" w:hAnsi="Times New Roman" w:cs="Times New Roman"/>
+          <w:sz w:val="28"/>
+          <w:szCs w:val="28"/>
+        </w:rPr>
+        <w:t xml:space="preserve">Add </w:t>
+      </w:r>
+      <w:r>
+        <w:rPr>
+          <w:rFonts w:ascii="Times New Roman" w:hAnsi="Times New Roman" w:cs="Times New Roman"/>
+          <w:sz w:val="28"/>
+          <w:szCs w:val="28"/>
+        </w:rPr>
+        <w:t>Affiliates</w:t>
+      </w:r>
+    </w:p>
+    <w:p>
+      <w:pPr>
+        <w:pStyle w:val="ListParagraph"/>
+        <w:numPr>
+          <w:ilvl w:val="2"/>
+          <w:numId w:val="1"/>
+        </w:numPr>
+        <w:rPr>
+          <w:rFonts w:ascii="Times New Roman" w:hAnsi="Times New Roman" w:cs="Times New Roman"/>
+          <w:sz w:val="28"/>
+          <w:szCs w:val="28"/>
+        </w:rPr>
+      </w:pPr>
+      <w:r>
+        <w:rPr>
+          <w:rFonts w:ascii="Times New Roman" w:hAnsi="Times New Roman" w:cs="Times New Roman"/>
+          <w:sz w:val="28"/>
+          <w:szCs w:val="28"/>
+        </w:rPr>
+        <w:t xml:space="preserve">Generate bulk </w:t>
+      </w:r>
+      <w:r>
+        <w:rPr>
+          <w:rFonts w:ascii="Times New Roman" w:hAnsi="Times New Roman" w:cs="Times New Roman"/>
+          <w:sz w:val="28"/>
+          <w:szCs w:val="28"/>
+        </w:rPr>
+        <w:t>Affiliates</w:t>
+      </w:r>
+    </w:p>
+    <w:p>
+      <w:pPr>
+        <w:rPr>
+          <w:rFonts w:ascii="Times New Roman" w:hAnsi="Times New Roman" w:cs="Times New Roman"/>
+          <w:sz w:val="28"/>
+          <w:szCs w:val="28"/>
+        </w:rPr>
+      </w:pPr>
+    </w:p>
+    <w:p>
+      <w:pPr>
+        <w:rPr>
+          <w:rFonts w:ascii="Times New Roman" w:hAnsi="Times New Roman" w:cs="Times New Roman"/>
+          <w:sz w:val="28"/>
+          <w:szCs w:val="28"/>
+        </w:rPr>
+      </w:pPr>
+    </w:p>
+    <w:p>
+      <w:pPr>
+        <w:rPr>
+          <w:rFonts w:ascii="Times New Roman" w:hAnsi="Times New Roman" w:cs="Times New Roman"/>
+          <w:sz w:val="28"/>
+          <w:szCs w:val="28"/>
+        </w:rPr>
+      </w:pPr>
+    </w:p>
+    <w:p>
+      <w:pPr>
+        <w:rPr>
+          <w:rFonts w:ascii="Times New Roman" w:hAnsi="Times New Roman" w:cs="Times New Roman"/>
+          <w:sz w:val="28"/>
+          <w:szCs w:val="28"/>
+        </w:rPr>
+      </w:pPr>
+    </w:p>
+    <w:p>
+      <w:pPr>
+        <w:rPr>
+          <w:rFonts w:ascii="Times New Roman" w:hAnsi="Times New Roman" w:cs="Times New Roman"/>
+          <w:sz w:val="28"/>
+          <w:szCs w:val="28"/>
+        </w:rPr>
+      </w:pPr>
+    </w:p>
+    <w:p>
+      <w:pPr>
+        <w:rPr>
+          <w:rFonts w:ascii="Times New Roman" w:hAnsi="Times New Roman" w:cs="Times New Roman"/>
+          <w:sz w:val="28"/>
+          <w:szCs w:val="28"/>
+        </w:rPr>
+      </w:pPr>
+    </w:p>
+    <w:p>
+      <w:pPr>
+        <w:rPr>
+          <w:rFonts w:ascii="Times New Roman" w:hAnsi="Times New Roman" w:cs="Times New Roman"/>
+          <w:sz w:val="28"/>
+          <w:szCs w:val="28"/>
+        </w:rPr>
+      </w:pPr>
+    </w:p>
+    <w:p>
+      <w:pPr>
+        <w:rPr>
+          <w:rFonts w:ascii="Times New Roman" w:hAnsi="Times New Roman" w:cs="Times New Roman"/>
+          <w:sz w:val="28"/>
+          <w:szCs w:val="28"/>
+        </w:rPr>
+      </w:pPr>
+    </w:p>
+    <w:p>
+      <w:pPr>
+        <w:rPr>
+          <w:rFonts w:ascii="Times New Roman" w:hAnsi="Times New Roman" w:cs="Times New Roman"/>
+          <w:sz w:val="28"/>
+          <w:szCs w:val="28"/>
+        </w:rPr>
+      </w:pPr>
+    </w:p>
+    <w:p>
+      <w:pPr>
+        <w:rPr>
+          <w:rFonts w:ascii="Times New Roman" w:hAnsi="Times New Roman" w:cs="Times New Roman"/>
+          <w:sz w:val="28"/>
+          <w:szCs w:val="28"/>
+        </w:rPr>
+      </w:pPr>
+    </w:p>
+    <w:p>
+      <w:pPr>
+        <w:rPr>
+          <w:rFonts w:ascii="Times New Roman" w:hAnsi="Times New Roman" w:cs="Times New Roman"/>
+          <w:sz w:val="28"/>
+          <w:szCs w:val="28"/>
+        </w:rPr>
+      </w:pPr>
+    </w:p>
+    <w:p>
+      <w:pPr>
+        <w:rPr>
+          <w:rFonts w:ascii="Times New Roman" w:hAnsi="Times New Roman" w:cs="Times New Roman"/>
+          <w:sz w:val="28"/>
+          <w:szCs w:val="28"/>
+        </w:rPr>
+      </w:pPr>
+    </w:p>
+    <w:p>
+      <w:pPr>
+        <w:pStyle w:val="ListParagraph"/>
+        <w:numPr>
+          <w:ilvl w:val="2"/>
+          <w:numId w:val="1"/>
+        </w:numPr>
+        <w:rPr>
+          <w:rFonts w:ascii="Times New Roman" w:hAnsi="Times New Roman" w:cs="Times New Roman"/>
+          <w:sz w:val="28"/>
+          <w:szCs w:val="28"/>
+        </w:rPr>
+      </w:pPr>
+      <w:r>
+        <w:rPr>
+          <w:rFonts w:ascii="Times New Roman" w:hAnsi="Times New Roman" w:cs="Times New Roman"/>
+          <w:sz w:val="28"/>
+          <w:szCs w:val="28"/>
+        </w:rPr>
+        <w:lastRenderedPageBreak/>
+        <w:t>Setting</w:t>
+      </w:r>
+    </w:p>
+    <w:p>
+      <w:pPr>
+        <w:pStyle w:val="ListParagraph"/>
+        <w:ind w:left="1224"/>
+        <w:rPr>
+          <w:rFonts w:ascii="Times New Roman" w:hAnsi="Times New Roman" w:cs="Times New Roman"/>
+          <w:sz w:val="28"/>
+          <w:szCs w:val="28"/>
+        </w:rPr>
+      </w:pPr>
+      <w:r>
+        <w:rPr>
+          <w:rFonts w:ascii="Times New Roman" w:hAnsi="Times New Roman" w:cs="Times New Roman"/>
+          <w:noProof/>
+          <w:sz w:val="28"/>
+          <w:szCs w:val="28"/>
+        </w:rPr>
+        <w:drawing>
+          <wp:anchor distT="0" distB="0" distL="114300" distR="114300" simplePos="0" relativeHeight="251683840" behindDoc="0" locked="0" layoutInCell="1" allowOverlap="1">
+            <wp:simplePos x="0" y="0"/>
+            <wp:positionH relativeFrom="column">
+              <wp:posOffset>781050</wp:posOffset>
+            </wp:positionH>
+            <wp:positionV relativeFrom="paragraph">
+              <wp:posOffset>-1270</wp:posOffset>
+            </wp:positionV>
+            <wp:extent cx="5943600" cy="5429885"/>
+            <wp:effectExtent l="0" t="0" r="0" b="0"/>
+            <wp:wrapTopAndBottom/>
+            <wp:docPr id="28" name="Picture 28"/>
+            <wp:cNvGraphicFramePr>
+              <a:graphicFrameLocks xmlns:a="http://schemas.openxmlformats.org/drawingml/2006/main" noChangeAspect="1"/>
+            </wp:cNvGraphicFramePr>
+            <a:graphic xmlns:a="http://schemas.openxmlformats.org/drawingml/2006/main">
+              <a:graphicData uri="http://schemas.openxmlformats.org/drawingml/2006/picture">
+                <pic:pic xmlns:pic="http://schemas.openxmlformats.org/drawingml/2006/picture">
+                  <pic:nvPicPr>
+                    <pic:cNvPr id="28" name="st-aff.PNG"/>
+                    <pic:cNvPicPr/>
+                  </pic:nvPicPr>
+                  <pic:blipFill>
+                    <a:blip r:embed="rId32">
+                      <a:extLst>
+                        <a:ext uri="{28A0092B-C50C-407E-A947-70E740481C1C}">
+                          <a14:useLocalDpi xmlns:a14="http://schemas.microsoft.com/office/drawing/2010/main" val="0"/>
+                        </a:ext>
+                      </a:extLst>
+                    </a:blip>
+                    <a:stretch>
+                      <a:fillRect/>
+                    </a:stretch>
+                  </pic:blipFill>
+                  <pic:spPr>
+                    <a:xfrm>
+                      <a:off x="0" y="0"/>
+                      <a:ext cx="5943600" cy="5429885"/>
+                    </a:xfrm>
+                    <a:prstGeom prst="rect">
+                      <a:avLst/>
+                    </a:prstGeom>
+                  </pic:spPr>
+                </pic:pic>
+              </a:graphicData>
+            </a:graphic>
+          </wp:anchor>
+        </w:drawing>
+      </w:r>
+    </w:p>
+    <w:p>
+      <w:pPr>
+        <w:pStyle w:val="ListParagraph"/>
+        <w:numPr>
+          <w:ilvl w:val="2"/>
+          <w:numId w:val="1"/>
+        </w:numPr>
+        <w:rPr>
+          <w:rFonts w:ascii="Times New Roman" w:hAnsi="Times New Roman" w:cs="Times New Roman"/>
+          <w:sz w:val="28"/>
+          <w:szCs w:val="28"/>
+        </w:rPr>
+      </w:pPr>
+      <w:r>
+        <w:rPr>
+          <w:rFonts w:ascii="Times New Roman" w:hAnsi="Times New Roman" w:cs="Times New Roman"/>
+          <w:sz w:val="28"/>
+          <w:szCs w:val="28"/>
+        </w:rPr>
+        <w:t>Country Restriction</w:t>
+      </w:r>
+    </w:p>
+    <w:p>
+      <w:pPr>
+        <w:pStyle w:val="ListParagraph"/>
+        <w:numPr>
+          <w:ilvl w:val="2"/>
+          <w:numId w:val="1"/>
+        </w:numPr>
+        <w:rPr>
+          <w:rFonts w:ascii="Times New Roman" w:hAnsi="Times New Roman" w:cs="Times New Roman"/>
+          <w:sz w:val="28"/>
+          <w:szCs w:val="28"/>
+        </w:rPr>
+      </w:pPr>
+      <w:r>
+        <w:rPr>
+          <w:rFonts w:ascii="Times New Roman" w:hAnsi="Times New Roman" w:cs="Times New Roman"/>
+          <w:sz w:val="28"/>
+          <w:szCs w:val="28"/>
+        </w:rPr>
+        <w:t>Affiliates</w:t>
+      </w:r>
+      <w:r>
+        <w:rPr>
+          <w:rFonts w:ascii="Times New Roman" w:hAnsi="Times New Roman" w:cs="Times New Roman"/>
+          <w:sz w:val="28"/>
+          <w:szCs w:val="28"/>
+        </w:rPr>
+        <w:t xml:space="preserve"> Fields</w:t>
+      </w:r>
+    </w:p>
+    <w:p>
+      <w:pPr>
+        <w:pStyle w:val="ListParagraph"/>
+        <w:numPr>
+          <w:ilvl w:val="3"/>
+          <w:numId w:val="1"/>
+        </w:numPr>
+        <w:rPr>
+          <w:rFonts w:ascii="Times New Roman" w:hAnsi="Times New Roman" w:cs="Times New Roman"/>
+          <w:sz w:val="28"/>
+          <w:szCs w:val="28"/>
+        </w:rPr>
+      </w:pPr>
+      <w:r>
+        <w:rPr>
+          <w:rFonts w:ascii="Times New Roman" w:hAnsi="Times New Roman" w:cs="Times New Roman"/>
+          <w:sz w:val="28"/>
+          <w:szCs w:val="28"/>
+        </w:rPr>
+        <w:t>Fields List</w:t>
+      </w:r>
+    </w:p>
+    <w:p>
+      <w:pPr>
+        <w:pStyle w:val="ListParagraph"/>
+        <w:numPr>
+          <w:ilvl w:val="3"/>
+          <w:numId w:val="1"/>
+        </w:numPr>
+        <w:rPr>
+          <w:rFonts w:ascii="Times New Roman" w:hAnsi="Times New Roman" w:cs="Times New Roman"/>
+          <w:sz w:val="28"/>
+          <w:szCs w:val="28"/>
+        </w:rPr>
+      </w:pPr>
+      <w:r>
+        <w:rPr>
+          <w:rFonts w:ascii="Times New Roman" w:hAnsi="Times New Roman" w:cs="Times New Roman"/>
+          <w:sz w:val="28"/>
+          <w:szCs w:val="28"/>
+        </w:rPr>
+        <w:t>Add Fields</w:t>
+      </w:r>
+    </w:p>
+    <w:p>
+      <w:pPr>
+        <w:pStyle w:val="ListParagraph"/>
+        <w:numPr>
           <w:ilvl w:val="1"/>
           <w:numId w:val="1"/>
         </w:numPr>
@@ -10619,6 +12695,94 @@
       <w:pPr>
         <w:pStyle w:val="ListParagraph"/>
         <w:numPr>
+          <w:ilvl w:val="2"/>
+          <w:numId w:val="1"/>
+        </w:numPr>
+        <w:rPr>
+          <w:rFonts w:ascii="Times New Roman" w:hAnsi="Times New Roman" w:cs="Times New Roman"/>
+          <w:sz w:val="28"/>
+          <w:szCs w:val="28"/>
+        </w:rPr>
+      </w:pPr>
+      <w:r>
+        <w:rPr>
+          <w:rFonts w:ascii="Times New Roman" w:hAnsi="Times New Roman" w:cs="Times New Roman"/>
+          <w:sz w:val="28"/>
+          <w:szCs w:val="28"/>
+        </w:rPr>
+        <w:t>Defualt membership group</w:t>
+      </w:r>
+    </w:p>
+    <w:p>
+      <w:pPr>
+        <w:pStyle w:val="ListParagraph"/>
+        <w:numPr>
+          <w:ilvl w:val="2"/>
+          <w:numId w:val="1"/>
+        </w:numPr>
+        <w:rPr>
+          <w:rFonts w:ascii="Times New Roman" w:hAnsi="Times New Roman" w:cs="Times New Roman"/>
+          <w:sz w:val="28"/>
+          <w:szCs w:val="28"/>
+        </w:rPr>
+      </w:pPr>
+      <w:r>
+        <w:rPr>
+          <w:rFonts w:ascii="Times New Roman" w:hAnsi="Times New Roman" w:cs="Times New Roman"/>
+          <w:sz w:val="28"/>
+          <w:szCs w:val="28"/>
+        </w:rPr>
+        <w:t>Memberships List</w:t>
+      </w:r>
+    </w:p>
+    <w:p>
+      <w:pPr>
+        <w:pStyle w:val="ListParagraph"/>
+        <w:numPr>
+          <w:ilvl w:val="2"/>
+          <w:numId w:val="1"/>
+        </w:numPr>
+        <w:rPr>
+          <w:rFonts w:ascii="Times New Roman" w:hAnsi="Times New Roman" w:cs="Times New Roman"/>
+          <w:sz w:val="28"/>
+          <w:szCs w:val="28"/>
+        </w:rPr>
+      </w:pPr>
+      <w:r>
+        <w:rPr>
+          <w:rFonts w:ascii="Times New Roman" w:hAnsi="Times New Roman" w:cs="Times New Roman"/>
+          <w:sz w:val="28"/>
+          <w:szCs w:val="28"/>
+        </w:rPr>
+        <w:t>Add Membership</w:t>
+      </w:r>
+    </w:p>
+    <w:p>
+      <w:pPr>
+        <w:pStyle w:val="ListParagraph"/>
+        <w:numPr>
+          <w:ilvl w:val="2"/>
+          <w:numId w:val="1"/>
+        </w:numPr>
+        <w:rPr>
+          <w:rFonts w:ascii="Times New Roman" w:hAnsi="Times New Roman" w:cs="Times New Roman"/>
+          <w:sz w:val="28"/>
+          <w:szCs w:val="28"/>
+        </w:rPr>
+      </w:pPr>
+      <w:r>
+        <w:rPr>
+          <w:rFonts w:ascii="Times New Roman" w:hAnsi="Times New Roman" w:cs="Times New Roman"/>
+          <w:sz w:val="28"/>
+          <w:szCs w:val="28"/>
+        </w:rPr>
+        <w:t>Gateways Configuration</w:t>
+      </w:r>
+    </w:p>
+    <w:p>
+      <w:pPr>
+        <w:pStyle w:val="ListParagraph"/>
+        <w:numPr>
           <w:ilvl w:val="1"/>
           <w:numId w:val="1"/>
         </w:numPr>
@@ -10641,6 +12805,51 @@
       <w:pPr>
         <w:pStyle w:val="ListParagraph"/>
         <w:numPr>
+          <w:ilvl w:val="2"/>
+          <w:numId w:val="1"/>
+        </w:numPr>
+        <w:rPr>
+          <w:rFonts w:ascii="Times New Roman" w:hAnsi="Times New Roman" w:cs="Times New Roman"/>
+          <w:sz w:val="28"/>
+          <w:szCs w:val="28"/>
+        </w:rPr>
+      </w:pPr>
+      <w:r>
+        <w:rPr>
+          <w:rFonts w:ascii="Times New Roman" w:hAnsi="Times New Roman" w:cs="Times New Roman"/>
+          <w:sz w:val="28"/>
+          <w:szCs w:val="28"/>
+        </w:rPr>
+        <w:lastRenderedPageBreak/>
+        <w:t>Messages Monitor</w:t>
+      </w:r>
+    </w:p>
+    <w:p>
+      <w:pPr>
+        <w:pStyle w:val="ListParagraph"/>
+        <w:numPr>
+          <w:ilvl w:val="2"/>
+          <w:numId w:val="1"/>
+        </w:numPr>
+        <w:rPr>
+          <w:rFonts w:ascii="Times New Roman" w:hAnsi="Times New Roman" w:cs="Times New Roman"/>
+          <w:sz w:val="28"/>
+          <w:szCs w:val="28"/>
+        </w:rPr>
+      </w:pPr>
+      <w:r>
+        <w:rPr>
+          <w:rFonts w:ascii="Times New Roman" w:hAnsi="Times New Roman" w:cs="Times New Roman"/>
+          <w:sz w:val="28"/>
+          <w:szCs w:val="28"/>
+        </w:rPr>
+        <w:t>Search Messages</w:t>
+      </w:r>
+    </w:p>
+    <w:p>
+      <w:pPr>
+        <w:pStyle w:val="ListParagraph"/>
+        <w:numPr>
           <w:ilvl w:val="1"/>
           <w:numId w:val="1"/>
         </w:numPr>
@@ -10658,8 +12867,1543 @@
         </w:rPr>
         <w:t>Video Youtube API key</w:t>
       </w:r>
+    </w:p>
+    <w:p>
+      <w:pPr>
+        <w:pStyle w:val="ListParagraph"/>
+        <w:numPr>
+          <w:ilvl w:val="0"/>
+          <w:numId w:val="1"/>
+        </w:numPr>
+        <w:rPr>
+          <w:rFonts w:ascii="Times New Roman" w:hAnsi="Times New Roman" w:cs="Times New Roman"/>
+          <w:b/>
+          <w:sz w:val="44"/>
+          <w:szCs w:val="44"/>
+        </w:rPr>
+      </w:pPr>
+      <w:r>
+        <w:rPr>
+          <w:rFonts w:ascii="Times New Roman" w:hAnsi="Times New Roman" w:cs="Times New Roman"/>
+          <w:b/>
+          <w:sz w:val="44"/>
+          <w:szCs w:val="44"/>
+        </w:rPr>
+        <w:t>Moderation</w:t>
+      </w:r>
+    </w:p>
+    <w:p>
+      <w:pPr>
+        <w:pStyle w:val="ListParagraph"/>
+        <w:numPr>
+          <w:ilvl w:val="1"/>
+          <w:numId w:val="1"/>
+        </w:numPr>
+        <w:rPr>
+          <w:rFonts w:ascii="Times New Roman" w:hAnsi="Times New Roman" w:cs="Times New Roman"/>
+          <w:sz w:val="28"/>
+          <w:szCs w:val="28"/>
+        </w:rPr>
+      </w:pPr>
+      <w:r>
+        <w:rPr>
+          <w:rFonts w:ascii="Times New Roman" w:hAnsi="Times New Roman" w:cs="Times New Roman"/>
+          <w:sz w:val="28"/>
+          <w:szCs w:val="28"/>
+        </w:rPr>
+        <w:t xml:space="preserve"> Photo Albums</w:t>
+      </w:r>
+    </w:p>
+    <w:p>
+      <w:pPr>
+        <w:pStyle w:val="ListParagraph"/>
+        <w:numPr>
+          <w:ilvl w:val="1"/>
+          <w:numId w:val="1"/>
+        </w:numPr>
+        <w:rPr>
+          <w:rFonts w:ascii="Times New Roman" w:hAnsi="Times New Roman" w:cs="Times New Roman"/>
+          <w:sz w:val="28"/>
+          <w:szCs w:val="28"/>
+        </w:rPr>
+      </w:pPr>
+      <w:r>
+        <w:rPr>
+          <w:rFonts w:ascii="Times New Roman" w:hAnsi="Times New Roman" w:cs="Times New Roman"/>
+          <w:sz w:val="28"/>
+          <w:szCs w:val="28"/>
+        </w:rPr>
+        <w:t>Photos</w:t>
+      </w:r>
+    </w:p>
+    <w:p>
+      <w:pPr>
+        <w:pStyle w:val="ListParagraph"/>
+        <w:numPr>
+          <w:ilvl w:val="1"/>
+          <w:numId w:val="1"/>
+        </w:numPr>
+        <w:rPr>
+          <w:rFonts w:ascii="Times New Roman" w:hAnsi="Times New Roman" w:cs="Times New Roman"/>
+          <w:sz w:val="28"/>
+          <w:szCs w:val="28"/>
+        </w:rPr>
+      </w:pPr>
+      <w:r>
+        <w:rPr>
+          <w:rFonts w:ascii="Times New Roman" w:hAnsi="Times New Roman" w:cs="Times New Roman"/>
+          <w:sz w:val="28"/>
+          <w:szCs w:val="28"/>
+        </w:rPr>
+        <w:t>Video Albums</w:t>
+      </w:r>
+    </w:p>
+    <w:p>
+      <w:pPr>
+        <w:pStyle w:val="ListParagraph"/>
+        <w:numPr>
+          <w:ilvl w:val="1"/>
+          <w:numId w:val="1"/>
+        </w:numPr>
+        <w:rPr>
+          <w:rFonts w:ascii="Times New Roman" w:hAnsi="Times New Roman" w:cs="Times New Roman"/>
+          <w:sz w:val="28"/>
+          <w:szCs w:val="28"/>
+        </w:rPr>
+      </w:pPr>
+      <w:r>
+        <w:rPr>
+          <w:rFonts w:ascii="Times New Roman" w:hAnsi="Times New Roman" w:cs="Times New Roman"/>
+          <w:sz w:val="28"/>
+          <w:szCs w:val="28"/>
+        </w:rPr>
+        <w:t>Video</w:t>
+      </w:r>
+    </w:p>
+    <w:p>
+      <w:pPr>
+        <w:pStyle w:val="ListParagraph"/>
+        <w:numPr>
+          <w:ilvl w:val="1"/>
+          <w:numId w:val="1"/>
+        </w:numPr>
+        <w:rPr>
+          <w:rFonts w:ascii="Times New Roman" w:hAnsi="Times New Roman" w:cs="Times New Roman"/>
+          <w:sz w:val="28"/>
+          <w:szCs w:val="28"/>
+        </w:rPr>
+      </w:pPr>
+      <w:r>
+        <w:rPr>
+          <w:rFonts w:ascii="Times New Roman" w:hAnsi="Times New Roman" w:cs="Times New Roman"/>
+          <w:sz w:val="28"/>
+          <w:szCs w:val="28"/>
+        </w:rPr>
+        <w:t>Profile Photos</w:t>
+      </w:r>
+    </w:p>
+    <w:p>
+      <w:pPr>
+        <w:pStyle w:val="ListParagraph"/>
+        <w:numPr>
+          <w:ilvl w:val="1"/>
+          <w:numId w:val="1"/>
+        </w:numPr>
+        <w:rPr>
+          <w:rFonts w:ascii="Times New Roman" w:hAnsi="Times New Roman" w:cs="Times New Roman"/>
+          <w:sz w:val="28"/>
+          <w:szCs w:val="28"/>
+        </w:rPr>
+      </w:pPr>
+      <w:r>
+        <w:rPr>
+          <w:rFonts w:ascii="Times New Roman" w:hAnsi="Times New Roman" w:cs="Times New Roman"/>
+          <w:sz w:val="28"/>
+          <w:szCs w:val="28"/>
+        </w:rPr>
+        <w:t>Profile Bachgrounds</w:t>
+      </w:r>
+    </w:p>
+    <w:p>
+      <w:pPr>
+        <w:pStyle w:val="ListParagraph"/>
+        <w:numPr>
+          <w:ilvl w:val="1"/>
+          <w:numId w:val="1"/>
+        </w:numPr>
+        <w:rPr>
+          <w:rFonts w:ascii="Times New Roman" w:hAnsi="Times New Roman" w:cs="Times New Roman"/>
+          <w:sz w:val="28"/>
+          <w:szCs w:val="28"/>
+        </w:rPr>
+      </w:pPr>
+      <w:r>
+        <w:rPr>
+          <w:rFonts w:ascii="Times New Roman" w:hAnsi="Times New Roman" w:cs="Times New Roman"/>
+          <w:sz w:val="28"/>
+          <w:szCs w:val="28"/>
+        </w:rPr>
+        <w:t>Notes</w:t>
+      </w:r>
+    </w:p>
+    <w:p>
+      <w:pPr>
+        <w:pStyle w:val="ListParagraph"/>
+        <w:numPr>
+          <w:ilvl w:val="0"/>
+          <w:numId w:val="1"/>
+        </w:numPr>
+        <w:rPr>
+          <w:rFonts w:ascii="Times New Roman" w:hAnsi="Times New Roman" w:cs="Times New Roman"/>
+          <w:b/>
+          <w:sz w:val="44"/>
+          <w:szCs w:val="44"/>
+        </w:rPr>
+      </w:pPr>
+      <w:r>
+        <w:rPr>
+          <w:rFonts w:ascii="Times New Roman" w:hAnsi="Times New Roman" w:cs="Times New Roman"/>
+          <w:b/>
+          <w:sz w:val="44"/>
+          <w:szCs w:val="44"/>
+        </w:rPr>
+        <w:t>File/Page</w:t>
+      </w:r>
+    </w:p>
+    <w:p>
+      <w:pPr>
+        <w:pStyle w:val="ListParagraph"/>
+        <w:numPr>
+          <w:ilvl w:val="0"/>
+          <w:numId w:val="1"/>
+        </w:numPr>
+        <w:rPr>
+          <w:rFonts w:ascii="Times New Roman" w:hAnsi="Times New Roman" w:cs="Times New Roman"/>
+          <w:b/>
+          <w:sz w:val="44"/>
+          <w:szCs w:val="44"/>
+        </w:rPr>
+      </w:pPr>
+      <w:r>
+        <w:rPr>
+          <w:rFonts w:ascii="Times New Roman" w:hAnsi="Times New Roman" w:cs="Times New Roman"/>
+          <w:b/>
+          <w:sz w:val="44"/>
+          <w:szCs w:val="44"/>
+        </w:rPr>
+        <w:t>Tool</w:t>
+      </w:r>
+    </w:p>
+    <w:p>
+      <w:pPr>
+        <w:pStyle w:val="ListParagraph"/>
+        <w:numPr>
+          <w:ilvl w:val="1"/>
+          <w:numId w:val="1"/>
+        </w:numPr>
+        <w:rPr>
+          <w:rFonts w:ascii="Times New Roman" w:hAnsi="Times New Roman" w:cs="Times New Roman"/>
+          <w:sz w:val="28"/>
+          <w:szCs w:val="28"/>
+        </w:rPr>
+      </w:pPr>
+      <w:r>
+        <w:rPr>
+          <w:rFonts w:ascii="Times New Roman" w:hAnsi="Times New Roman" w:cs="Times New Roman"/>
+          <w:sz w:val="28"/>
+          <w:szCs w:val="28"/>
+        </w:rPr>
+        <w:t xml:space="preserve"> Tools</w:t>
+      </w:r>
+    </w:p>
+    <w:p>
+      <w:pPr>
+        <w:pStyle w:val="ListParagraph"/>
+        <w:numPr>
+          <w:ilvl w:val="1"/>
+          <w:numId w:val="1"/>
+        </w:numPr>
+        <w:rPr>
+          <w:rFonts w:ascii="Times New Roman" w:hAnsi="Times New Roman" w:cs="Times New Roman"/>
+          <w:sz w:val="28"/>
+          <w:szCs w:val="28"/>
+        </w:rPr>
+      </w:pPr>
+      <w:r>
+        <w:rPr>
+          <w:rFonts w:ascii="Times New Roman" w:hAnsi="Times New Roman" w:cs="Times New Roman"/>
+          <w:sz w:val="28"/>
+          <w:szCs w:val="28"/>
+        </w:rPr>
+        <w:t>Environment Mode</w:t>
+      </w:r>
+    </w:p>
+    <w:p>
+      <w:pPr>
+        <w:pStyle w:val="ListParagraph"/>
+        <w:numPr>
+          <w:ilvl w:val="1"/>
+          <w:numId w:val="1"/>
+        </w:numPr>
+        <w:rPr>
+          <w:rFonts w:ascii="Times New Roman" w:hAnsi="Times New Roman" w:cs="Times New Roman"/>
+          <w:sz w:val="28"/>
+          <w:szCs w:val="28"/>
+        </w:rPr>
+      </w:pPr>
+      <w:r>
+        <w:rPr>
+          <w:rFonts w:ascii="Times New Roman" w:hAnsi="Times New Roman" w:cs="Times New Roman"/>
+          <w:sz w:val="28"/>
+          <w:szCs w:val="28"/>
+        </w:rPr>
+        <w:t>Caches</w:t>
+      </w:r>
+    </w:p>
+    <w:p>
+      <w:pPr>
+        <w:pStyle w:val="ListParagraph"/>
+        <w:numPr>
+          <w:ilvl w:val="1"/>
+          <w:numId w:val="1"/>
+        </w:numPr>
+        <w:rPr>
+          <w:rFonts w:ascii="Times New Roman" w:hAnsi="Times New Roman" w:cs="Times New Roman"/>
+          <w:sz w:val="28"/>
+          <w:szCs w:val="28"/>
+        </w:rPr>
+      </w:pPr>
+      <w:r>
+        <w:rPr>
+          <w:rFonts w:ascii="Times New Roman" w:hAnsi="Times New Roman" w:cs="Times New Roman"/>
+          <w:sz w:val="28"/>
+          <w:szCs w:val="28"/>
+        </w:rPr>
+        <w:t>Backup Manager</w:t>
+      </w:r>
+    </w:p>
+    <w:p>
+      <w:pPr>
+        <w:pStyle w:val="ListParagraph"/>
+        <w:ind w:left="792"/>
+        <w:rPr>
+          <w:rFonts w:ascii="Times New Roman" w:hAnsi="Times New Roman" w:cs="Times New Roman"/>
+          <w:sz w:val="28"/>
+          <w:szCs w:val="28"/>
+        </w:rPr>
+      </w:pPr>
+      <w:r>
+        <w:rPr>
+          <w:rFonts w:ascii="Times New Roman" w:hAnsi="Times New Roman" w:cs="Times New Roman"/>
+          <w:noProof/>
+          <w:sz w:val="28"/>
+          <w:szCs w:val="28"/>
+        </w:rPr>
+        <w:lastRenderedPageBreak/>
+        <w:drawing>
+          <wp:anchor distT="0" distB="0" distL="114300" distR="114300" simplePos="0" relativeHeight="251684864" behindDoc="0" locked="0" layoutInCell="1" allowOverlap="1">
+            <wp:simplePos x="0" y="0"/>
+            <wp:positionH relativeFrom="column">
+              <wp:posOffset>504825</wp:posOffset>
+            </wp:positionH>
+            <wp:positionV relativeFrom="paragraph">
+              <wp:posOffset>0</wp:posOffset>
+            </wp:positionV>
+            <wp:extent cx="5163271" cy="5001323"/>
+            <wp:effectExtent l="0" t="0" r="0" b="8890"/>
+            <wp:wrapTopAndBottom/>
+            <wp:docPr id="29" name="Picture 29"/>
+            <wp:cNvGraphicFramePr>
+              <a:graphicFrameLocks xmlns:a="http://schemas.openxmlformats.org/drawingml/2006/main" noChangeAspect="1"/>
+            </wp:cNvGraphicFramePr>
+            <a:graphic xmlns:a="http://schemas.openxmlformats.org/drawingml/2006/main">
+              <a:graphicData uri="http://schemas.openxmlformats.org/drawingml/2006/picture">
+                <pic:pic xmlns:pic="http://schemas.openxmlformats.org/drawingml/2006/picture">
+                  <pic:nvPicPr>
+                    <pic:cNvPr id="29" name="backup.PNG"/>
+                    <pic:cNvPicPr/>
+                  </pic:nvPicPr>
+                  <pic:blipFill>
+                    <a:blip r:embed="rId33">
+                      <a:extLst>
+                        <a:ext uri="{28A0092B-C50C-407E-A947-70E740481C1C}">
+                          <a14:useLocalDpi xmlns:a14="http://schemas.microsoft.com/office/drawing/2010/main" val="0"/>
+                        </a:ext>
+                      </a:extLst>
+                    </a:blip>
+                    <a:stretch>
+                      <a:fillRect/>
+                    </a:stretch>
+                  </pic:blipFill>
+                  <pic:spPr>
+                    <a:xfrm>
+                      <a:off x="0" y="0"/>
+                      <a:ext cx="5163271" cy="5001323"/>
+                    </a:xfrm>
+                    <a:prstGeom prst="rect">
+                      <a:avLst/>
+                    </a:prstGeom>
+                  </pic:spPr>
+                </pic:pic>
+              </a:graphicData>
+            </a:graphic>
+          </wp:anchor>
+        </w:drawing>
+      </w:r>
+    </w:p>
+    <w:p>
+      <w:pPr>
+        <w:pStyle w:val="ListParagraph"/>
+        <w:numPr>
+          <w:ilvl w:val="0"/>
+          <w:numId w:val="16"/>
+        </w:numPr>
+        <w:rPr>
+          <w:rFonts w:ascii="Times New Roman" w:hAnsi="Times New Roman" w:cs="Times New Roman"/>
+          <w:sz w:val="28"/>
+          <w:szCs w:val="28"/>
+        </w:rPr>
+      </w:pPr>
+      <w:r>
+        <w:rPr>
+          <w:rFonts w:ascii="Times New Roman" w:hAnsi="Times New Roman" w:cs="Times New Roman"/>
+          <w:sz w:val="28"/>
+          <w:szCs w:val="28"/>
+        </w:rPr>
+        <w:t>Sao lưu cơ sở dữ liệu ta tích chọ</w:t>
+      </w:r>
+      <w:r>
+        <w:rPr>
+          <w:rFonts w:ascii="Times New Roman" w:hAnsi="Times New Roman" w:cs="Times New Roman"/>
+          <w:sz w:val="28"/>
+          <w:szCs w:val="28"/>
+        </w:rPr>
+        <w:t>n sao cho phù hợp :</w:t>
+      </w:r>
+    </w:p>
+    <w:p>
+      <w:pPr>
+        <w:pStyle w:val="ListParagraph"/>
+        <w:numPr>
+          <w:ilvl w:val="1"/>
+          <w:numId w:val="16"/>
+        </w:numPr>
+        <w:rPr>
+          <w:rFonts w:ascii="Times New Roman" w:hAnsi="Times New Roman" w:cs="Times New Roman"/>
+          <w:sz w:val="28"/>
+          <w:szCs w:val="28"/>
+        </w:rPr>
+      </w:pPr>
+      <w:r>
+        <w:rPr>
+          <w:rFonts w:ascii="Times New Roman" w:hAnsi="Times New Roman" w:cs="Times New Roman"/>
+          <w:sz w:val="28"/>
+          <w:szCs w:val="28"/>
+        </w:rPr>
+        <w:t>Lưu tệp SQL vào máy chủ của bạn</w:t>
+      </w:r>
+    </w:p>
+    <w:p>
+      <w:pPr>
+        <w:pStyle w:val="ListParagraph"/>
+        <w:numPr>
+          <w:ilvl w:val="1"/>
+          <w:numId w:val="16"/>
+        </w:numPr>
+        <w:rPr>
+          <w:rFonts w:ascii="Times New Roman" w:hAnsi="Times New Roman" w:cs="Times New Roman"/>
+          <w:sz w:val="28"/>
+          <w:szCs w:val="28"/>
+        </w:rPr>
+      </w:pPr>
+      <w:r>
+        <w:rPr>
+          <w:rFonts w:ascii="Times New Roman" w:hAnsi="Times New Roman" w:cs="Times New Roman"/>
+          <w:sz w:val="28"/>
+          <w:szCs w:val="28"/>
+        </w:rPr>
+        <w:t>Lưu Lưu trữ Gzip (.gz) vào máy chủ của bạn</w:t>
+      </w:r>
+    </w:p>
+    <w:p>
+      <w:pPr>
+        <w:pStyle w:val="ListParagraph"/>
+        <w:numPr>
+          <w:ilvl w:val="1"/>
+          <w:numId w:val="16"/>
+        </w:numPr>
+        <w:rPr>
+          <w:rFonts w:ascii="Times New Roman" w:hAnsi="Times New Roman" w:cs="Times New Roman"/>
+          <w:sz w:val="28"/>
+          <w:szCs w:val="28"/>
+        </w:rPr>
+      </w:pPr>
+      <w:r>
+        <w:rPr>
+          <w:rFonts w:ascii="Times New Roman" w:hAnsi="Times New Roman" w:cs="Times New Roman"/>
+          <w:sz w:val="28"/>
+          <w:szCs w:val="28"/>
+        </w:rPr>
+        <w:t>Tải tập tin SQL về máy tính để bàn của bạn</w:t>
+      </w:r>
+    </w:p>
+    <w:p>
+      <w:pPr>
+        <w:pStyle w:val="ListParagraph"/>
+        <w:numPr>
+          <w:ilvl w:val="1"/>
+          <w:numId w:val="16"/>
+        </w:numPr>
+        <w:rPr>
+          <w:rFonts w:ascii="Times New Roman" w:hAnsi="Times New Roman" w:cs="Times New Roman"/>
+          <w:sz w:val="28"/>
+          <w:szCs w:val="28"/>
+        </w:rPr>
+      </w:pPr>
+      <w:r>
+        <w:rPr>
+          <w:rFonts w:ascii="Times New Roman" w:hAnsi="Times New Roman" w:cs="Times New Roman"/>
+          <w:sz w:val="28"/>
+          <w:szCs w:val="28"/>
+        </w:rPr>
+        <w:t>Tải xuống Lưu trữ Gzip (.gz) về máy tính để bàn của bạn</w:t>
+      </w:r>
+    </w:p>
+    <w:p>
+      <w:pPr>
+        <w:pStyle w:val="ListParagraph"/>
+        <w:numPr>
+          <w:ilvl w:val="0"/>
+          <w:numId w:val="16"/>
+        </w:numPr>
+        <w:rPr>
+          <w:rFonts w:ascii="Times New Roman" w:hAnsi="Times New Roman" w:cs="Times New Roman"/>
+          <w:sz w:val="28"/>
+          <w:szCs w:val="28"/>
+        </w:rPr>
+      </w:pPr>
+      <w:r>
+        <w:rPr>
+          <w:rFonts w:ascii="Times New Roman" w:hAnsi="Times New Roman" w:cs="Times New Roman"/>
+          <w:sz w:val="28"/>
+          <w:szCs w:val="28"/>
+        </w:rPr>
+        <w:t xml:space="preserve">Khôi phục cơ sở dữ liệu từ máy chủ </w:t>
+      </w:r>
+    </w:p>
+    <w:p>
+      <w:pPr>
+        <w:pStyle w:val="ListParagraph"/>
+        <w:numPr>
+          <w:ilvl w:val="0"/>
+          <w:numId w:val="16"/>
+        </w:numPr>
+        <w:rPr>
+          <w:rFonts w:ascii="Times New Roman" w:hAnsi="Times New Roman" w:cs="Times New Roman"/>
+          <w:sz w:val="28"/>
+          <w:szCs w:val="28"/>
+        </w:rPr>
+      </w:pPr>
+      <w:r>
+        <w:rPr>
+          <w:rFonts w:ascii="Times New Roman" w:hAnsi="Times New Roman" w:cs="Times New Roman"/>
+          <w:sz w:val="28"/>
+          <w:szCs w:val="28"/>
+        </w:rPr>
+        <w:t>Khôi phục dữ liệu từ PC</w:t>
+      </w:r>
+    </w:p>
+    <w:p>
+      <w:pPr>
+        <w:pStyle w:val="ListParagraph"/>
+        <w:numPr>
+          <w:ilvl w:val="1"/>
+          <w:numId w:val="1"/>
+        </w:numPr>
+        <w:rPr>
+          <w:rFonts w:ascii="Times New Roman" w:hAnsi="Times New Roman" w:cs="Times New Roman"/>
+          <w:sz w:val="28"/>
+          <w:szCs w:val="28"/>
+        </w:rPr>
+      </w:pPr>
+      <w:r>
+        <w:rPr>
+          <w:rFonts w:ascii="Times New Roman" w:hAnsi="Times New Roman" w:cs="Times New Roman"/>
+          <w:sz w:val="28"/>
+          <w:szCs w:val="28"/>
+        </w:rPr>
+        <w:t>Free space server</w:t>
+      </w:r>
+    </w:p>
+    <w:p>
+      <w:pPr>
+        <w:pStyle w:val="ListParagraph"/>
+        <w:numPr>
+          <w:ilvl w:val="1"/>
+          <w:numId w:val="1"/>
+        </w:numPr>
+        <w:rPr>
+          <w:rFonts w:ascii="Times New Roman" w:hAnsi="Times New Roman" w:cs="Times New Roman"/>
+          <w:sz w:val="28"/>
+          <w:szCs w:val="28"/>
+        </w:rPr>
+      </w:pPr>
+      <w:r>
+        <w:rPr>
+          <w:rFonts w:ascii="Times New Roman" w:hAnsi="Times New Roman" w:cs="Times New Roman"/>
+          <w:sz w:val="28"/>
+          <w:szCs w:val="28"/>
+        </w:rPr>
+        <w:t>Block Countries</w:t>
+      </w:r>
+    </w:p>
+    <w:p>
+      <w:pPr>
+        <w:pStyle w:val="ListParagraph"/>
+        <w:numPr>
+          <w:ilvl w:val="0"/>
+          <w:numId w:val="16"/>
+        </w:numPr>
+        <w:rPr>
+          <w:rFonts w:ascii="Times New Roman" w:hAnsi="Times New Roman" w:cs="Times New Roman"/>
+          <w:sz w:val="28"/>
+          <w:szCs w:val="28"/>
+        </w:rPr>
+      </w:pPr>
+      <w:r>
+        <w:rPr>
+          <w:rFonts w:ascii="Times New Roman" w:hAnsi="Times New Roman" w:cs="Times New Roman"/>
+          <w:sz w:val="28"/>
+          <w:szCs w:val="28"/>
+        </w:rPr>
+        <w:t xml:space="preserve">Khách truy cập đến từ một trong những quốc gia được chọn này sẽ nhận được một thông điệp thân thiện nói rằng dịch vụ này không có sẵn ở quốc gia của họ. Quản trị viên và bảng quản trị đã đăng nhập sẽ không bị </w:t>
+      </w:r>
+      <w:r>
+        <w:rPr>
+          <w:rFonts w:ascii="Times New Roman" w:hAnsi="Times New Roman" w:cs="Times New Roman"/>
+          <w:sz w:val="28"/>
+          <w:szCs w:val="28"/>
+        </w:rPr>
+        <w:lastRenderedPageBreak/>
+        <w:t>ảnh hưởng, vì vậy bạn vẫn có thể đăng nhập vào bảng quản trị của mình từ bất kỳ đâu trên thế giới.</w:t>
+      </w:r>
+    </w:p>
+    <w:p>
+      <w:pPr>
+        <w:pStyle w:val="ListParagraph"/>
+        <w:numPr>
+          <w:ilvl w:val="1"/>
+          <w:numId w:val="1"/>
+        </w:numPr>
+        <w:rPr>
+          <w:rFonts w:ascii="Times New Roman" w:hAnsi="Times New Roman" w:cs="Times New Roman"/>
+          <w:sz w:val="28"/>
+          <w:szCs w:val="28"/>
+        </w:rPr>
+      </w:pPr>
+      <w:r>
+        <w:rPr>
+          <w:rFonts w:ascii="Times New Roman" w:hAnsi="Times New Roman" w:cs="Times New Roman"/>
+          <w:sz w:val="28"/>
+          <w:szCs w:val="28"/>
+        </w:rPr>
+        <w:t>Info</w:t>
+      </w:r>
+    </w:p>
+    <w:p>
+      <w:pPr>
+        <w:pStyle w:val="ListParagraph"/>
+        <w:numPr>
+          <w:ilvl w:val="0"/>
+          <w:numId w:val="16"/>
+        </w:numPr>
+        <w:rPr>
+          <w:rFonts w:ascii="Times New Roman" w:hAnsi="Times New Roman" w:cs="Times New Roman"/>
+          <w:sz w:val="28"/>
+          <w:szCs w:val="28"/>
+        </w:rPr>
+      </w:pPr>
+      <w:r>
+        <w:rPr>
+          <w:rFonts w:ascii="Times New Roman" w:hAnsi="Times New Roman" w:cs="Times New Roman"/>
+          <w:sz w:val="28"/>
+          <w:szCs w:val="28"/>
+        </w:rPr>
+        <w:t>Thông tin phần mềm</w:t>
+      </w:r>
+    </w:p>
+    <w:p>
+      <w:pPr>
+        <w:pStyle w:val="ListParagraph"/>
+        <w:numPr>
+          <w:ilvl w:val="0"/>
+          <w:numId w:val="16"/>
+        </w:numPr>
+        <w:rPr>
+          <w:rFonts w:ascii="Times New Roman" w:hAnsi="Times New Roman" w:cs="Times New Roman"/>
+          <w:sz w:val="28"/>
+          <w:szCs w:val="28"/>
+        </w:rPr>
+      </w:pPr>
+      <w:r>
+        <w:rPr>
+          <w:rFonts w:ascii="Times New Roman" w:hAnsi="Times New Roman" w:cs="Times New Roman"/>
+          <w:sz w:val="28"/>
+          <w:szCs w:val="28"/>
+        </w:rPr>
+        <w:t>Cấu hình  PHP</w:t>
+      </w:r>
+    </w:p>
+    <w:p>
+      <w:pPr>
+        <w:pStyle w:val="ListParagraph"/>
+        <w:numPr>
+          <w:ilvl w:val="0"/>
+          <w:numId w:val="16"/>
+        </w:numPr>
+        <w:rPr>
+          <w:rFonts w:ascii="Times New Roman" w:hAnsi="Times New Roman" w:cs="Times New Roman"/>
+          <w:sz w:val="28"/>
+          <w:szCs w:val="28"/>
+        </w:rPr>
+      </w:pPr>
+      <w:r>
+        <w:rPr>
+          <w:rFonts w:ascii="Times New Roman" w:hAnsi="Times New Roman" w:cs="Times New Roman"/>
+          <w:noProof/>
+          <w:sz w:val="28"/>
+          <w:szCs w:val="28"/>
+        </w:rPr>
+        <w:drawing>
+          <wp:anchor distT="0" distB="0" distL="114300" distR="114300" simplePos="0" relativeHeight="251685888" behindDoc="0" locked="0" layoutInCell="1" allowOverlap="1" wp14:anchorId="5A1CD1D9" wp14:editId="1EAB594F">
+            <wp:simplePos x="0" y="0"/>
+            <wp:positionH relativeFrom="column">
+              <wp:posOffset>333375</wp:posOffset>
+            </wp:positionH>
+            <wp:positionV relativeFrom="paragraph">
+              <wp:posOffset>268605</wp:posOffset>
+            </wp:positionV>
+            <wp:extent cx="5943600" cy="3921760"/>
+            <wp:effectExtent l="0" t="0" r="0" b="2540"/>
+            <wp:wrapTopAndBottom/>
+            <wp:docPr id="30" name="Picture 30"/>
+            <wp:cNvGraphicFramePr>
+              <a:graphicFrameLocks xmlns:a="http://schemas.openxmlformats.org/drawingml/2006/main" noChangeAspect="1"/>
+            </wp:cNvGraphicFramePr>
+            <a:graphic xmlns:a="http://schemas.openxmlformats.org/drawingml/2006/main">
+              <a:graphicData uri="http://schemas.openxmlformats.org/drawingml/2006/picture">
+                <pic:pic xmlns:pic="http://schemas.openxmlformats.org/drawingml/2006/picture">
+                  <pic:nvPicPr>
+                    <pic:cNvPr id="30" name="info.PNG"/>
+                    <pic:cNvPicPr/>
+                  </pic:nvPicPr>
+                  <pic:blipFill>
+                    <a:blip r:embed="rId34">
+                      <a:extLst>
+                        <a:ext uri="{28A0092B-C50C-407E-A947-70E740481C1C}">
+                          <a14:useLocalDpi xmlns:a14="http://schemas.microsoft.com/office/drawing/2010/main" val="0"/>
+                        </a:ext>
+                      </a:extLst>
+                    </a:blip>
+                    <a:stretch>
+                      <a:fillRect/>
+                    </a:stretch>
+                  </pic:blipFill>
+                  <pic:spPr>
+                    <a:xfrm>
+                      <a:off x="0" y="0"/>
+                      <a:ext cx="5943600" cy="3921760"/>
+                    </a:xfrm>
+                    <a:prstGeom prst="rect">
+                      <a:avLst/>
+                    </a:prstGeom>
+                  </pic:spPr>
+                </pic:pic>
+              </a:graphicData>
+            </a:graphic>
+          </wp:anchor>
+        </w:drawing>
+      </w:r>
+      <w:r>
+        <w:rPr>
+          <w:rFonts w:ascii="Times New Roman" w:hAnsi="Times New Roman" w:cs="Times New Roman"/>
+          <w:sz w:val="28"/>
+          <w:szCs w:val="28"/>
+        </w:rPr>
+        <w:t>Thống kê trang web</w:t>
+      </w:r>
+    </w:p>
+    <w:p>
+      <w:pPr>
+        <w:pStyle w:val="ListParagraph"/>
+        <w:ind w:left="1440"/>
+        <w:rPr>
+          <w:rFonts w:ascii="Times New Roman" w:hAnsi="Times New Roman" w:cs="Times New Roman"/>
+          <w:sz w:val="28"/>
+          <w:szCs w:val="28"/>
+        </w:rPr>
+      </w:pPr>
+    </w:p>
+    <w:p>
+      <w:pPr>
+        <w:pStyle w:val="ListParagraph"/>
+        <w:numPr>
+          <w:ilvl w:val="0"/>
+          <w:numId w:val="1"/>
+        </w:numPr>
+        <w:rPr>
+          <w:rFonts w:ascii="Times New Roman" w:hAnsi="Times New Roman" w:cs="Times New Roman"/>
+          <w:b/>
+          <w:sz w:val="44"/>
+          <w:szCs w:val="44"/>
+        </w:rPr>
+      </w:pPr>
+      <w:r>
+        <w:rPr>
+          <w:rFonts w:ascii="Times New Roman" w:hAnsi="Times New Roman" w:cs="Times New Roman"/>
+          <w:b/>
+          <w:sz w:val="44"/>
+          <w:szCs w:val="44"/>
+        </w:rPr>
+        <w:t>Help</w:t>
+      </w:r>
+    </w:p>
+    <w:p>
+      <w:pPr>
+        <w:pStyle w:val="ListParagraph"/>
+        <w:numPr>
+          <w:ilvl w:val="1"/>
+          <w:numId w:val="1"/>
+        </w:numPr>
+        <w:rPr>
+          <w:rFonts w:ascii="Times New Roman" w:hAnsi="Times New Roman" w:cs="Times New Roman"/>
+          <w:sz w:val="28"/>
+          <w:szCs w:val="28"/>
+        </w:rPr>
+      </w:pPr>
+      <w:r>
+        <w:rPr>
+          <w:rFonts w:ascii="Times New Roman" w:hAnsi="Times New Roman" w:cs="Times New Roman"/>
+          <w:sz w:val="28"/>
+          <w:szCs w:val="28"/>
+        </w:rPr>
+        <w:t>Documentation</w:t>
+      </w:r>
+      <w:r>
+        <w:rPr>
+          <w:rFonts w:ascii="Times New Roman" w:hAnsi="Times New Roman" w:cs="Times New Roman"/>
+          <w:sz w:val="28"/>
+          <w:szCs w:val="28"/>
+        </w:rPr>
+        <w:t xml:space="preserve"> (Tài liệu)</w:t>
+      </w:r>
+    </w:p>
+    <w:p>
+      <w:pPr>
+        <w:pStyle w:val="ListParagraph"/>
+        <w:numPr>
+          <w:ilvl w:val="0"/>
+          <w:numId w:val="16"/>
+        </w:numPr>
+        <w:rPr>
+          <w:rFonts w:ascii="Times New Roman" w:hAnsi="Times New Roman" w:cs="Times New Roman"/>
+          <w:sz w:val="28"/>
+          <w:szCs w:val="28"/>
+        </w:rPr>
+      </w:pPr>
+      <w:r>
+        <w:rPr>
+          <w:rFonts w:ascii="Times New Roman" w:hAnsi="Times New Roman" w:cs="Times New Roman"/>
+          <w:noProof/>
+          <w:sz w:val="28"/>
+          <w:szCs w:val="28"/>
+        </w:rPr>
+        <w:lastRenderedPageBreak/>
+        <w:drawing>
+          <wp:anchor distT="0" distB="0" distL="114300" distR="114300" simplePos="0" relativeHeight="251686912" behindDoc="0" locked="0" layoutInCell="1" allowOverlap="1">
+            <wp:simplePos x="0" y="0"/>
+            <wp:positionH relativeFrom="column">
+              <wp:posOffset>723900</wp:posOffset>
+            </wp:positionH>
+            <wp:positionV relativeFrom="paragraph">
+              <wp:posOffset>0</wp:posOffset>
+            </wp:positionV>
+            <wp:extent cx="5696745" cy="6306430"/>
+            <wp:effectExtent l="0" t="0" r="0" b="0"/>
+            <wp:wrapTopAndBottom/>
+            <wp:docPr id="31" name="Picture 31"/>
+            <wp:cNvGraphicFramePr>
+              <a:graphicFrameLocks xmlns:a="http://schemas.openxmlformats.org/drawingml/2006/main" noChangeAspect="1"/>
+            </wp:cNvGraphicFramePr>
+            <a:graphic xmlns:a="http://schemas.openxmlformats.org/drawingml/2006/main">
+              <a:graphicData uri="http://schemas.openxmlformats.org/drawingml/2006/picture">
+                <pic:pic xmlns:pic="http://schemas.openxmlformats.org/drawingml/2006/picture">
+                  <pic:nvPicPr>
+                    <pic:cNvPr id="31" name="tai lieu.PNG"/>
+                    <pic:cNvPicPr/>
+                  </pic:nvPicPr>
+                  <pic:blipFill>
+                    <a:blip r:embed="rId35">
+                      <a:extLst>
+                        <a:ext uri="{28A0092B-C50C-407E-A947-70E740481C1C}">
+                          <a14:useLocalDpi xmlns:a14="http://schemas.microsoft.com/office/drawing/2010/main" val="0"/>
+                        </a:ext>
+                      </a:extLst>
+                    </a:blip>
+                    <a:stretch>
+                      <a:fillRect/>
+                    </a:stretch>
+                  </pic:blipFill>
+                  <pic:spPr>
+                    <a:xfrm>
+                      <a:off x="0" y="0"/>
+                      <a:ext cx="5696745" cy="6306430"/>
+                    </a:xfrm>
+                    <a:prstGeom prst="rect">
+                      <a:avLst/>
+                    </a:prstGeom>
+                  </pic:spPr>
+                </pic:pic>
+              </a:graphicData>
+            </a:graphic>
+          </wp:anchor>
+        </w:drawing>
+      </w:r>
+      <w:r>
+        <w:rPr>
+          <w:rFonts w:ascii="Times New Roman" w:hAnsi="Times New Roman" w:cs="Times New Roman"/>
+          <w:sz w:val="28"/>
+          <w:szCs w:val="28"/>
+        </w:rPr>
+        <w:t>Dẫn ta vào trang tài liệu của PHP7CMS</w:t>
+      </w:r>
+    </w:p>
+    <w:p>
+      <w:pPr>
+        <w:pStyle w:val="ListParagraph"/>
+        <w:numPr>
+          <w:ilvl w:val="1"/>
+          <w:numId w:val="1"/>
+        </w:numPr>
+        <w:rPr>
+          <w:rFonts w:ascii="Times New Roman" w:hAnsi="Times New Roman" w:cs="Times New Roman"/>
+          <w:sz w:val="28"/>
+          <w:szCs w:val="28"/>
+        </w:rPr>
+      </w:pPr>
+      <w:r>
+        <w:rPr>
+          <w:rFonts w:ascii="Times New Roman" w:hAnsi="Times New Roman" w:cs="Times New Roman"/>
+          <w:sz w:val="28"/>
+          <w:szCs w:val="28"/>
+        </w:rPr>
+        <w:t>Give Nice Review</w:t>
+      </w:r>
+    </w:p>
+    <w:p>
+      <w:pPr>
+        <w:pStyle w:val="ListParagraph"/>
+        <w:numPr>
+          <w:ilvl w:val="1"/>
+          <w:numId w:val="1"/>
+        </w:numPr>
+        <w:rPr>
+          <w:rFonts w:ascii="Times New Roman" w:hAnsi="Times New Roman" w:cs="Times New Roman"/>
+          <w:sz w:val="28"/>
+          <w:szCs w:val="28"/>
+        </w:rPr>
+      </w:pPr>
+      <w:r>
+        <w:rPr>
+          <w:rFonts w:ascii="Times New Roman" w:hAnsi="Times New Roman" w:cs="Times New Roman"/>
+          <w:sz w:val="28"/>
+          <w:szCs w:val="28"/>
+        </w:rPr>
+        <w:t>Report a bug</w:t>
+      </w:r>
+    </w:p>
+    <w:p>
+      <w:pPr>
+        <w:pStyle w:val="ListParagraph"/>
+        <w:ind w:left="792"/>
+        <w:rPr>
+          <w:rFonts w:ascii="Times New Roman" w:hAnsi="Times New Roman" w:cs="Times New Roman"/>
+          <w:sz w:val="28"/>
+          <w:szCs w:val="28"/>
+        </w:rPr>
+      </w:pPr>
+    </w:p>
+    <w:p>
+      <w:pPr>
+        <w:pStyle w:val="ListParagraph"/>
+        <w:ind w:left="792"/>
+        <w:rPr>
+          <w:rFonts w:ascii="Times New Roman" w:hAnsi="Times New Roman" w:cs="Times New Roman"/>
+          <w:sz w:val="28"/>
+          <w:szCs w:val="28"/>
+        </w:rPr>
+      </w:pPr>
+    </w:p>
+    <w:p>
+      <w:pPr>
+        <w:pStyle w:val="ListParagraph"/>
+        <w:ind w:left="792"/>
+        <w:rPr>
+          <w:rFonts w:ascii="Times New Roman" w:hAnsi="Times New Roman" w:cs="Times New Roman"/>
+          <w:sz w:val="28"/>
+          <w:szCs w:val="28"/>
+        </w:rPr>
+      </w:pPr>
+    </w:p>
+    <w:p>
+      <w:pPr>
+        <w:pStyle w:val="ListParagraph"/>
+        <w:ind w:left="792"/>
+        <w:rPr>
+          <w:rFonts w:ascii="Times New Roman" w:hAnsi="Times New Roman" w:cs="Times New Roman"/>
+          <w:sz w:val="28"/>
+          <w:szCs w:val="28"/>
+        </w:rPr>
+      </w:pPr>
+    </w:p>
+    <w:p>
+      <w:pPr>
+        <w:pStyle w:val="ListParagraph"/>
+        <w:ind w:left="792"/>
+        <w:rPr>
+          <w:rFonts w:ascii="Times New Roman" w:hAnsi="Times New Roman" w:cs="Times New Roman"/>
+          <w:sz w:val="28"/>
+          <w:szCs w:val="28"/>
+        </w:rPr>
+      </w:pPr>
+    </w:p>
+    <w:p>
+      <w:pPr>
+        <w:pStyle w:val="ListParagraph"/>
+        <w:numPr>
+          <w:ilvl w:val="0"/>
+          <w:numId w:val="1"/>
+        </w:numPr>
+        <w:rPr>
+          <w:rFonts w:ascii="Times New Roman" w:hAnsi="Times New Roman" w:cs="Times New Roman"/>
+          <w:b/>
+          <w:sz w:val="44"/>
+          <w:szCs w:val="44"/>
+        </w:rPr>
+      </w:pPr>
+      <w:r>
+        <w:rPr>
+          <w:rFonts w:ascii="Times New Roman" w:hAnsi="Times New Roman" w:cs="Times New Roman"/>
+          <w:b/>
+          <w:sz w:val="44"/>
+          <w:szCs w:val="44"/>
+        </w:rPr>
+        <w:lastRenderedPageBreak/>
+        <w:t xml:space="preserve">Acount </w:t>
+      </w:r>
+    </w:p>
+    <w:p>
+      <w:pPr>
+        <w:pStyle w:val="ListParagraph"/>
+        <w:numPr>
+          <w:ilvl w:val="1"/>
+          <w:numId w:val="1"/>
+        </w:numPr>
+        <w:rPr>
+          <w:rFonts w:ascii="Times New Roman" w:hAnsi="Times New Roman" w:cs="Times New Roman"/>
+          <w:sz w:val="28"/>
+          <w:szCs w:val="28"/>
+        </w:rPr>
+      </w:pPr>
+      <w:r>
+        <w:rPr>
+          <w:rFonts w:ascii="Times New Roman" w:hAnsi="Times New Roman" w:cs="Times New Roman"/>
+          <w:sz w:val="28"/>
+          <w:szCs w:val="28"/>
+        </w:rPr>
+        <w:t>Edit my account</w:t>
+      </w:r>
+    </w:p>
+    <w:p>
+      <w:pPr>
+        <w:pStyle w:val="ListParagraph"/>
+        <w:numPr>
+          <w:ilvl w:val="0"/>
+          <w:numId w:val="16"/>
+        </w:numPr>
+        <w:rPr>
+          <w:rFonts w:ascii="Times New Roman" w:hAnsi="Times New Roman" w:cs="Times New Roman"/>
+          <w:sz w:val="28"/>
+          <w:szCs w:val="28"/>
+        </w:rPr>
+      </w:pPr>
+      <w:r>
+        <w:rPr>
+          <w:rFonts w:ascii="Times New Roman" w:hAnsi="Times New Roman" w:cs="Times New Roman"/>
+          <w:sz w:val="28"/>
+          <w:szCs w:val="28"/>
+        </w:rPr>
+        <w:t>Nội dụng chỉnh sửa</w:t>
+      </w:r>
+    </w:p>
+    <w:p>
+      <w:pPr>
+        <w:pStyle w:val="ListParagraph"/>
+        <w:numPr>
+          <w:ilvl w:val="0"/>
+          <w:numId w:val="16"/>
+        </w:numPr>
+        <w:rPr>
+          <w:rFonts w:ascii="Times New Roman" w:hAnsi="Times New Roman" w:cs="Times New Roman"/>
+          <w:sz w:val="28"/>
+          <w:szCs w:val="28"/>
+        </w:rPr>
+      </w:pPr>
+      <w:r>
+        <w:rPr>
+          <w:rFonts w:ascii="Times New Roman" w:hAnsi="Times New Roman" w:cs="Times New Roman"/>
+          <w:noProof/>
+          <w:sz w:val="28"/>
+          <w:szCs w:val="28"/>
+        </w:rPr>
+        <w:drawing>
+          <wp:anchor distT="0" distB="0" distL="114300" distR="114300" simplePos="0" relativeHeight="251687936" behindDoc="0" locked="0" layoutInCell="1" allowOverlap="1">
+            <wp:simplePos x="0" y="0"/>
+            <wp:positionH relativeFrom="column">
+              <wp:posOffset>504825</wp:posOffset>
+            </wp:positionH>
+            <wp:positionV relativeFrom="paragraph">
+              <wp:posOffset>4445</wp:posOffset>
+            </wp:positionV>
+            <wp:extent cx="5943600" cy="4958715"/>
+            <wp:effectExtent l="0" t="0" r="0" b="0"/>
+            <wp:wrapTopAndBottom/>
+            <wp:docPr id="32" name="Picture 32"/>
+            <wp:cNvGraphicFramePr>
+              <a:graphicFrameLocks xmlns:a="http://schemas.openxmlformats.org/drawingml/2006/main" noChangeAspect="1"/>
+            </wp:cNvGraphicFramePr>
+            <a:graphic xmlns:a="http://schemas.openxmlformats.org/drawingml/2006/main">
+              <a:graphicData uri="http://schemas.openxmlformats.org/drawingml/2006/picture">
+                <pic:pic xmlns:pic="http://schemas.openxmlformats.org/drawingml/2006/picture">
+                  <pic:nvPicPr>
+                    <pic:cNvPr id="32" name="acc-1.PNG"/>
+                    <pic:cNvPicPr/>
+                  </pic:nvPicPr>
+                  <pic:blipFill>
+                    <a:blip r:embed="rId36">
+                      <a:extLst>
+                        <a:ext uri="{28A0092B-C50C-407E-A947-70E740481C1C}">
+                          <a14:useLocalDpi xmlns:a14="http://schemas.microsoft.com/office/drawing/2010/main" val="0"/>
+                        </a:ext>
+                      </a:extLst>
+                    </a:blip>
+                    <a:stretch>
+                      <a:fillRect/>
+                    </a:stretch>
+                  </pic:blipFill>
+                  <pic:spPr>
+                    <a:xfrm>
+                      <a:off x="0" y="0"/>
+                      <a:ext cx="5943600" cy="4958715"/>
+                    </a:xfrm>
+                    <a:prstGeom prst="rect">
+                      <a:avLst/>
+                    </a:prstGeom>
+                  </pic:spPr>
+                </pic:pic>
+              </a:graphicData>
+            </a:graphic>
+          </wp:anchor>
+        </w:drawing>
+      </w:r>
+      <w:r>
+        <w:t xml:space="preserve"> </w:t>
+      </w:r>
+      <w:r>
+        <w:rPr>
+          <w:rFonts w:ascii="Times New Roman" w:hAnsi="Times New Roman" w:cs="Times New Roman"/>
+          <w:sz w:val="28"/>
+          <w:szCs w:val="28"/>
+        </w:rPr>
+        <w:t>Login Username:</w:t>
+      </w:r>
+      <w:r>
+        <w:rPr>
+          <w:rFonts w:ascii="Times New Roman" w:hAnsi="Times New Roman" w:cs="Times New Roman"/>
+          <w:sz w:val="28"/>
+          <w:szCs w:val="28"/>
+        </w:rPr>
+        <w:t xml:space="preserve"> Tên đăng nhập</w:t>
+      </w:r>
+    </w:p>
+    <w:p>
+      <w:pPr>
+        <w:pStyle w:val="ListParagraph"/>
+        <w:numPr>
+          <w:ilvl w:val="0"/>
+          <w:numId w:val="16"/>
+        </w:numPr>
+        <w:rPr>
+          <w:rFonts w:ascii="Times New Roman" w:hAnsi="Times New Roman" w:cs="Times New Roman"/>
+          <w:sz w:val="28"/>
+          <w:szCs w:val="28"/>
+        </w:rPr>
+      </w:pPr>
+      <w:r>
+        <w:rPr>
+          <w:rFonts w:ascii="Times New Roman" w:hAnsi="Times New Roman" w:cs="Times New Roman"/>
+          <w:sz w:val="28"/>
+          <w:szCs w:val="28"/>
+        </w:rPr>
+        <w:t>Login Email:</w:t>
+      </w:r>
+      <w:r>
+        <w:rPr>
+          <w:rFonts w:ascii="Times New Roman" w:hAnsi="Times New Roman" w:cs="Times New Roman"/>
+          <w:sz w:val="28"/>
+          <w:szCs w:val="28"/>
+        </w:rPr>
+        <w:t xml:space="preserve"> Email đăng nhập</w:t>
+      </w:r>
+    </w:p>
+    <w:p>
+      <w:pPr>
+        <w:pStyle w:val="ListParagraph"/>
+        <w:numPr>
+          <w:ilvl w:val="0"/>
+          <w:numId w:val="16"/>
+        </w:numPr>
+        <w:rPr>
+          <w:rFonts w:ascii="Times New Roman" w:hAnsi="Times New Roman" w:cs="Times New Roman"/>
+          <w:sz w:val="28"/>
+          <w:szCs w:val="28"/>
+        </w:rPr>
+      </w:pPr>
+      <w:r>
+        <w:rPr>
+          <w:rFonts w:ascii="Times New Roman" w:hAnsi="Times New Roman" w:cs="Times New Roman"/>
+          <w:sz w:val="28"/>
+          <w:szCs w:val="28"/>
+        </w:rPr>
+        <w:t>First Name:</w:t>
+      </w:r>
+      <w:r>
+        <w:rPr>
+          <w:rFonts w:ascii="Times New Roman" w:hAnsi="Times New Roman" w:cs="Times New Roman"/>
+          <w:sz w:val="28"/>
+          <w:szCs w:val="28"/>
+        </w:rPr>
+        <w:t xml:space="preserve"> Tên</w:t>
+      </w:r>
+    </w:p>
+    <w:p>
+      <w:pPr>
+        <w:pStyle w:val="ListParagraph"/>
+        <w:numPr>
+          <w:ilvl w:val="0"/>
+          <w:numId w:val="16"/>
+        </w:numPr>
+        <w:rPr>
+          <w:rFonts w:ascii="Times New Roman" w:hAnsi="Times New Roman" w:cs="Times New Roman"/>
+          <w:sz w:val="28"/>
+          <w:szCs w:val="28"/>
+        </w:rPr>
+      </w:pPr>
+      <w:r>
+        <w:rPr>
+          <w:rFonts w:ascii="Times New Roman" w:hAnsi="Times New Roman" w:cs="Times New Roman"/>
+          <w:sz w:val="28"/>
+          <w:szCs w:val="28"/>
+        </w:rPr>
+        <w:t>Last Name:</w:t>
+      </w:r>
+      <w:r>
+        <w:rPr>
+          <w:rFonts w:ascii="Times New Roman" w:hAnsi="Times New Roman" w:cs="Times New Roman"/>
+          <w:sz w:val="28"/>
+          <w:szCs w:val="28"/>
+        </w:rPr>
+        <w:t xml:space="preserve"> Họ</w:t>
+      </w:r>
+    </w:p>
+    <w:p>
+      <w:pPr>
+        <w:pStyle w:val="ListParagraph"/>
+        <w:numPr>
+          <w:ilvl w:val="0"/>
+          <w:numId w:val="16"/>
+        </w:numPr>
+        <w:rPr>
+          <w:rFonts w:ascii="Times New Roman" w:hAnsi="Times New Roman" w:cs="Times New Roman"/>
+          <w:sz w:val="28"/>
+          <w:szCs w:val="28"/>
+        </w:rPr>
+      </w:pPr>
+      <w:r>
+        <w:rPr>
+          <w:rFonts w:ascii="Times New Roman" w:hAnsi="Times New Roman" w:cs="Times New Roman"/>
+          <w:sz w:val="28"/>
+          <w:szCs w:val="28"/>
+        </w:rPr>
+        <w:t>Gender:</w:t>
+      </w:r>
+      <w:r>
+        <w:rPr>
+          <w:rFonts w:ascii="Times New Roman" w:hAnsi="Times New Roman" w:cs="Times New Roman"/>
+          <w:sz w:val="28"/>
+          <w:szCs w:val="28"/>
+        </w:rPr>
+        <w:t xml:space="preserve"> Giới Tính</w:t>
+      </w:r>
+    </w:p>
+    <w:p>
+      <w:pPr>
+        <w:pStyle w:val="ListParagraph"/>
+        <w:numPr>
+          <w:ilvl w:val="0"/>
+          <w:numId w:val="16"/>
+        </w:numPr>
+        <w:rPr>
+          <w:rFonts w:ascii="Times New Roman" w:hAnsi="Times New Roman" w:cs="Times New Roman"/>
+          <w:sz w:val="28"/>
+          <w:szCs w:val="28"/>
+        </w:rPr>
+      </w:pPr>
+      <w:r>
+        <w:rPr>
+          <w:rFonts w:ascii="Times New Roman" w:hAnsi="Times New Roman" w:cs="Times New Roman"/>
+          <w:sz w:val="28"/>
+          <w:szCs w:val="28"/>
+        </w:rPr>
+        <w:t>Time Zone:</w:t>
+      </w:r>
+      <w:r>
+        <w:rPr>
+          <w:rFonts w:ascii="Times New Roman" w:hAnsi="Times New Roman" w:cs="Times New Roman"/>
+          <w:sz w:val="28"/>
+          <w:szCs w:val="28"/>
+        </w:rPr>
+        <w:t xml:space="preserve"> Múi giờ</w:t>
+      </w:r>
+    </w:p>
+    <w:p>
+      <w:pPr>
+        <w:pStyle w:val="ListParagraph"/>
+        <w:numPr>
+          <w:ilvl w:val="0"/>
+          <w:numId w:val="16"/>
+        </w:numPr>
+        <w:rPr>
+          <w:rFonts w:ascii="Times New Roman" w:hAnsi="Times New Roman" w:cs="Times New Roman"/>
+          <w:sz w:val="28"/>
+          <w:szCs w:val="28"/>
+        </w:rPr>
+      </w:pPr>
+      <w:r>
+        <w:rPr>
+          <w:rFonts w:ascii="Times New Roman" w:hAnsi="Times New Roman" w:cs="Times New Roman"/>
+          <w:sz w:val="28"/>
+          <w:szCs w:val="28"/>
+        </w:rPr>
+        <w:t>Xác thực 2 yếu tố</w:t>
+      </w:r>
+    </w:p>
+    <w:p>
+      <w:pPr>
+        <w:pStyle w:val="ListParagraph"/>
+        <w:numPr>
+          <w:ilvl w:val="1"/>
+          <w:numId w:val="1"/>
+        </w:numPr>
+        <w:rPr>
+          <w:rFonts w:ascii="Times New Roman" w:hAnsi="Times New Roman" w:cs="Times New Roman"/>
+          <w:sz w:val="28"/>
+          <w:szCs w:val="28"/>
+        </w:rPr>
+      </w:pPr>
+      <w:r>
+        <w:rPr>
+          <w:rFonts w:ascii="Times New Roman" w:hAnsi="Times New Roman" w:cs="Times New Roman"/>
+          <w:sz w:val="28"/>
+          <w:szCs w:val="28"/>
+        </w:rPr>
+        <w:t>Change password</w:t>
+      </w:r>
+    </w:p>
+    <w:p>
+      <w:pPr>
+        <w:pStyle w:val="ListParagraph"/>
+        <w:numPr>
+          <w:ilvl w:val="0"/>
+          <w:numId w:val="16"/>
+        </w:numPr>
+        <w:rPr>
+          <w:rFonts w:ascii="Times New Roman" w:hAnsi="Times New Roman" w:cs="Times New Roman"/>
+          <w:sz w:val="28"/>
+          <w:szCs w:val="28"/>
+        </w:rPr>
+      </w:pPr>
+      <w:r>
+        <w:rPr>
+          <w:rFonts w:ascii="Times New Roman" w:hAnsi="Times New Roman" w:cs="Times New Roman"/>
+          <w:noProof/>
+          <w:sz w:val="28"/>
+          <w:szCs w:val="28"/>
+        </w:rPr>
+        <w:lastRenderedPageBreak/>
+        <w:drawing>
+          <wp:anchor distT="0" distB="0" distL="114300" distR="114300" simplePos="0" relativeHeight="251688960" behindDoc="0" locked="0" layoutInCell="1" allowOverlap="1">
+            <wp:simplePos x="0" y="0"/>
+            <wp:positionH relativeFrom="column">
+              <wp:posOffset>504825</wp:posOffset>
+            </wp:positionH>
+            <wp:positionV relativeFrom="paragraph">
+              <wp:posOffset>0</wp:posOffset>
+            </wp:positionV>
+            <wp:extent cx="5943600" cy="2952115"/>
+            <wp:effectExtent l="0" t="0" r="0" b="635"/>
+            <wp:wrapTopAndBottom/>
+            <wp:docPr id="33" name="Picture 33"/>
+            <wp:cNvGraphicFramePr>
+              <a:graphicFrameLocks xmlns:a="http://schemas.openxmlformats.org/drawingml/2006/main" noChangeAspect="1"/>
+            </wp:cNvGraphicFramePr>
+            <a:graphic xmlns:a="http://schemas.openxmlformats.org/drawingml/2006/main">
+              <a:graphicData uri="http://schemas.openxmlformats.org/drawingml/2006/picture">
+                <pic:pic xmlns:pic="http://schemas.openxmlformats.org/drawingml/2006/picture">
+                  <pic:nvPicPr>
+                    <pic:cNvPr id="33" name="acc-2.PNG"/>
+                    <pic:cNvPicPr/>
+                  </pic:nvPicPr>
+                  <pic:blipFill>
+                    <a:blip r:embed="rId37">
+                      <a:extLst>
+                        <a:ext uri="{28A0092B-C50C-407E-A947-70E740481C1C}">
+                          <a14:useLocalDpi xmlns:a14="http://schemas.microsoft.com/office/drawing/2010/main" val="0"/>
+                        </a:ext>
+                      </a:extLst>
+                    </a:blip>
+                    <a:stretch>
+                      <a:fillRect/>
+                    </a:stretch>
+                  </pic:blipFill>
+                  <pic:spPr>
+                    <a:xfrm>
+                      <a:off x="0" y="0"/>
+                      <a:ext cx="5943600" cy="2952115"/>
+                    </a:xfrm>
+                    <a:prstGeom prst="rect">
+                      <a:avLst/>
+                    </a:prstGeom>
+                  </pic:spPr>
+                </pic:pic>
+              </a:graphicData>
+            </a:graphic>
+          </wp:anchor>
+        </w:drawing>
+      </w:r>
+      <w:r>
+        <w:t xml:space="preserve"> </w:t>
+      </w:r>
+      <w:r>
+        <w:rPr>
+          <w:rFonts w:ascii="Times New Roman" w:hAnsi="Times New Roman" w:cs="Times New Roman"/>
+          <w:sz w:val="28"/>
+          <w:szCs w:val="28"/>
+        </w:rPr>
+        <w:t>Old password:</w:t>
+      </w:r>
+      <w:r>
+        <w:rPr>
+          <w:rFonts w:ascii="Times New Roman" w:hAnsi="Times New Roman" w:cs="Times New Roman"/>
+          <w:sz w:val="28"/>
+          <w:szCs w:val="28"/>
+        </w:rPr>
+        <w:t xml:space="preserve"> Mật khẩu cũ</w:t>
+      </w:r>
+    </w:p>
+    <w:p>
+      <w:pPr>
+        <w:pStyle w:val="ListParagraph"/>
+        <w:numPr>
+          <w:ilvl w:val="0"/>
+          <w:numId w:val="16"/>
+        </w:numPr>
+        <w:rPr>
+          <w:rFonts w:ascii="Times New Roman" w:hAnsi="Times New Roman" w:cs="Times New Roman"/>
+          <w:sz w:val="28"/>
+          <w:szCs w:val="28"/>
+        </w:rPr>
+      </w:pPr>
+      <w:r>
+        <w:rPr>
+          <w:rFonts w:ascii="Times New Roman" w:hAnsi="Times New Roman" w:cs="Times New Roman"/>
+          <w:sz w:val="28"/>
+          <w:szCs w:val="28"/>
+        </w:rPr>
+        <w:t>New password:</w:t>
+      </w:r>
+      <w:r>
+        <w:rPr>
+          <w:rFonts w:ascii="Times New Roman" w:hAnsi="Times New Roman" w:cs="Times New Roman"/>
+          <w:sz w:val="28"/>
+          <w:szCs w:val="28"/>
+        </w:rPr>
+        <w:t xml:space="preserve"> Mật khẩu mới </w:t>
+      </w:r>
+    </w:p>
+    <w:p>
+      <w:pPr>
+        <w:pStyle w:val="ListParagraph"/>
+        <w:numPr>
+          <w:ilvl w:val="0"/>
+          <w:numId w:val="16"/>
+        </w:numPr>
+        <w:rPr>
+          <w:rFonts w:ascii="Times New Roman" w:hAnsi="Times New Roman" w:cs="Times New Roman"/>
+          <w:sz w:val="28"/>
+          <w:szCs w:val="28"/>
+        </w:rPr>
+      </w:pPr>
+      <w:r>
+        <w:rPr>
+          <w:rFonts w:ascii="Times New Roman" w:hAnsi="Times New Roman" w:cs="Times New Roman"/>
+          <w:sz w:val="28"/>
+          <w:szCs w:val="28"/>
+        </w:rPr>
+        <w:t>Repeat new password:</w:t>
+      </w:r>
+      <w:r>
+        <w:rPr>
+          <w:rFonts w:ascii="Times New Roman" w:hAnsi="Times New Roman" w:cs="Times New Roman"/>
+          <w:sz w:val="28"/>
+          <w:szCs w:val="28"/>
+        </w:rPr>
+        <w:t xml:space="preserve"> Nhập lại mật khẩu mới</w:t>
+      </w:r>
       <w:bookmarkStart w:id="0" w:name="_GoBack"/>
       <w:bookmarkEnd w:id="0"/>
+    </w:p>
+    <w:p>
+      <w:pPr>
+        <w:pStyle w:val="ListParagraph"/>
+        <w:numPr>
+          <w:ilvl w:val="1"/>
+          <w:numId w:val="1"/>
+        </w:numPr>
+        <w:rPr>
+          <w:rFonts w:ascii="Times New Roman" w:hAnsi="Times New Roman" w:cs="Times New Roman"/>
+          <w:sz w:val="28"/>
+          <w:szCs w:val="28"/>
+        </w:rPr>
+      </w:pPr>
+      <w:r>
+        <w:rPr>
+          <w:rFonts w:ascii="Times New Roman" w:hAnsi="Times New Roman" w:cs="Times New Roman"/>
+          <w:sz w:val="28"/>
+          <w:szCs w:val="28"/>
+        </w:rPr>
+        <w:t>Logout</w:t>
+      </w:r>
     </w:p>
     <w:sectPr>
       <w:pgSz w:w="12240" w:h="15840"/>
@@ -11144,6 +14888,119 @@
     </w:lvl>
   </w:abstractNum>
   <w:abstractNum w:abstractNumId="4" w15:restartNumberingAfterBreak="0">
+    <w:nsid w:val="26513A11"/>
+    <w:multiLevelType w:val="multilevel"/>
+    <w:tmpl w:val="C34A8046"/>
+    <w:lvl w:ilvl="0">
+      <w:start w:val="4"/>
+      <w:numFmt w:val="decimal"/>
+      <w:lvlText w:val="%1"/>
+      <w:lvlJc w:val="left"/>
+      <w:pPr>
+        <w:ind w:left="810" w:hanging="810"/>
+      </w:pPr>
+      <w:rPr>
+        <w:rFonts w:hint="default"/>
+      </w:rPr>
+    </w:lvl>
+    <w:lvl w:ilvl="1">
+      <w:start w:val="3"/>
+      <w:numFmt w:val="decimal"/>
+      <w:lvlText w:val="%1.%2"/>
+      <w:lvlJc w:val="left"/>
+      <w:pPr>
+        <w:ind w:left="1170" w:hanging="810"/>
+      </w:pPr>
+      <w:rPr>
+        <w:rFonts w:hint="default"/>
+      </w:rPr>
+    </w:lvl>
+    <w:lvl w:ilvl="2">
+      <w:start w:val="2"/>
+      <w:numFmt w:val="decimal"/>
+      <w:lvlText w:val="%1.%2.%3"/>
+      <w:lvlJc w:val="left"/>
+      <w:pPr>
+        <w:ind w:left="1530" w:hanging="810"/>
+      </w:pPr>
+      <w:rPr>
+        <w:rFonts w:hint="default"/>
+      </w:rPr>
+    </w:lvl>
+    <w:lvl w:ilvl="3">
+      <w:start w:val="2"/>
+      <w:numFmt w:val="decimal"/>
+      <w:lvlText w:val="%1.%2.%3.%4"/>
+      <w:lvlJc w:val="left"/>
+      <w:pPr>
+        <w:ind w:left="2160" w:hanging="1080"/>
+      </w:pPr>
+      <w:rPr>
+        <w:rFonts w:hint="default"/>
+      </w:rPr>
+    </w:lvl>
+    <w:lvl w:ilvl="4">
+      <w:start w:val="1"/>
+      <w:numFmt w:val="decimal"/>
+      <w:lvlText w:val="%1.%2.%3.%4.%5"/>
+      <w:lvlJc w:val="left"/>
+      <w:pPr>
+        <w:ind w:left="2520" w:hanging="1080"/>
+      </w:pPr>
+      <w:rPr>
+        <w:rFonts w:hint="default"/>
+      </w:rPr>
+    </w:lvl>
+    <w:lvl w:ilvl="5">
+      <w:start w:val="1"/>
+      <w:numFmt w:val="decimal"/>
+      <w:lvlText w:val="%1.%2.%3.%4.%5.%6"/>
+      <w:lvlJc w:val="left"/>
+      <w:pPr>
+        <w:ind w:left="3240" w:hanging="1440"/>
+      </w:pPr>
+      <w:rPr>
+        <w:rFonts w:hint="default"/>
+      </w:rPr>
+    </w:lvl>
+    <w:lvl w:ilvl="6">
+      <w:start w:val="1"/>
+      <w:numFmt w:val="decimal"/>
+      <w:lvlText w:val="%1.%2.%3.%4.%5.%6.%7"/>
+      <w:lvlJc w:val="left"/>
+      <w:pPr>
+        <w:ind w:left="3600" w:hanging="1440"/>
+      </w:pPr>
+      <w:rPr>
+        <w:rFonts w:hint="default"/>
+      </w:rPr>
+    </w:lvl>
+    <w:lvl w:ilvl="7">
+      <w:start w:val="1"/>
+      <w:numFmt w:val="decimal"/>
+      <w:lvlText w:val="%1.%2.%3.%4.%5.%6.%7.%8"/>
+      <w:lvlJc w:val="left"/>
+      <w:pPr>
+        <w:ind w:left="4320" w:hanging="1800"/>
+      </w:pPr>
+      <w:rPr>
+        <w:rFonts w:hint="default"/>
+      </w:rPr>
+    </w:lvl>
+    <w:lvl w:ilvl="8">
+      <w:start w:val="1"/>
+      <w:numFmt w:val="decimal"/>
+      <w:lvlText w:val="%1.%2.%3.%4.%5.%6.%7.%8.%9"/>
+      <w:lvlJc w:val="left"/>
+      <w:pPr>
+        <w:ind w:left="5040" w:hanging="2160"/>
+      </w:pPr>
+      <w:rPr>
+        <w:rFonts w:hint="default"/>
+      </w:rPr>
+    </w:lvl>
+  </w:abstractNum>
+  <w:abstractNum w:abstractNumId="5" w15:restartNumberingAfterBreak="0">
     <w:nsid w:val="275F1068"/>
     <w:multiLevelType w:val="hybridMultilevel"/>
     <w:tmpl w:val="35BCF130"/>
@@ -11256,7 +15113,7 @@
       </w:rPr>
     </w:lvl>
   </w:abstractNum>
-  <w:abstractNum w:abstractNumId="5" w15:restartNumberingAfterBreak="0">
+  <w:abstractNum w:abstractNumId="6" w15:restartNumberingAfterBreak="0">
     <w:nsid w:val="27DD04CA"/>
     <w:multiLevelType w:val="hybridMultilevel"/>
     <w:tmpl w:val="63D42DDE"/>
@@ -11369,7 +15226,7 @@
       </w:rPr>
     </w:lvl>
   </w:abstractNum>
-  <w:abstractNum w:abstractNumId="6" w15:restartNumberingAfterBreak="0">
+  <w:abstractNum w:abstractNumId="7" w15:restartNumberingAfterBreak="0">
     <w:nsid w:val="334D53D5"/>
     <w:multiLevelType w:val="multilevel"/>
     <w:tmpl w:val="0409001F"/>
@@ -11455,7 +15312,7 @@
       </w:pPr>
     </w:lvl>
   </w:abstractNum>
-  <w:abstractNum w:abstractNumId="7" w15:restartNumberingAfterBreak="0">
+  <w:abstractNum w:abstractNumId="8" w15:restartNumberingAfterBreak="0">
     <w:nsid w:val="396C2025"/>
     <w:multiLevelType w:val="hybridMultilevel"/>
     <w:tmpl w:val="B524B364"/>
@@ -11541,7 +15398,7 @@
       </w:pPr>
     </w:lvl>
   </w:abstractNum>
-  <w:abstractNum w:abstractNumId="8" w15:restartNumberingAfterBreak="0">
+  <w:abstractNum w:abstractNumId="9" w15:restartNumberingAfterBreak="0">
     <w:nsid w:val="410A6C25"/>
     <w:multiLevelType w:val="hybridMultilevel"/>
     <w:tmpl w:val="20388C66"/>
@@ -11654,7 +15511,7 @@
       </w:rPr>
     </w:lvl>
   </w:abstractNum>
-  <w:abstractNum w:abstractNumId="9" w15:restartNumberingAfterBreak="0">
+  <w:abstractNum w:abstractNumId="10" w15:restartNumberingAfterBreak="0">
     <w:nsid w:val="49364DBB"/>
     <w:multiLevelType w:val="multilevel"/>
     <w:tmpl w:val="0409001F"/>
@@ -11740,7 +15597,7 @@
       </w:pPr>
     </w:lvl>
   </w:abstractNum>
-  <w:abstractNum w:abstractNumId="10" w15:restartNumberingAfterBreak="0">
+  <w:abstractNum w:abstractNumId="11" w15:restartNumberingAfterBreak="0">
     <w:nsid w:val="51561AAC"/>
     <w:multiLevelType w:val="hybridMultilevel"/>
     <w:tmpl w:val="E1F4FDE2"/>
@@ -11853,7 +15710,7 @@
       </w:rPr>
     </w:lvl>
   </w:abstractNum>
-  <w:abstractNum w:abstractNumId="11" w15:restartNumberingAfterBreak="0">
+  <w:abstractNum w:abstractNumId="12" w15:restartNumberingAfterBreak="0">
     <w:nsid w:val="53D37AC3"/>
     <w:multiLevelType w:val="multilevel"/>
     <w:tmpl w:val="60D6747E"/>
@@ -11975,7 +15832,7 @@
       </w:rPr>
     </w:lvl>
   </w:abstractNum>
-  <w:abstractNum w:abstractNumId="12" w15:restartNumberingAfterBreak="0">
+  <w:abstractNum w:abstractNumId="13" w15:restartNumberingAfterBreak="0">
     <w:nsid w:val="57867B77"/>
     <w:multiLevelType w:val="hybridMultilevel"/>
     <w:tmpl w:val="B8F63F3A"/>
@@ -12088,7 +15945,7 @@
       </w:rPr>
     </w:lvl>
   </w:abstractNum>
-  <w:abstractNum w:abstractNumId="13" w15:restartNumberingAfterBreak="0">
+  <w:abstractNum w:abstractNumId="14" w15:restartNumberingAfterBreak="0">
     <w:nsid w:val="67BB4265"/>
     <w:multiLevelType w:val="hybridMultilevel"/>
     <w:tmpl w:val="92F8CB2E"/>
@@ -12201,7 +16058,120 @@
       </w:rPr>
     </w:lvl>
   </w:abstractNum>
-  <w:abstractNum w:abstractNumId="14" w15:restartNumberingAfterBreak="0">
+  <w:abstractNum w:abstractNumId="15" w15:restartNumberingAfterBreak="0">
+    <w:nsid w:val="6B710DDD"/>
+    <w:multiLevelType w:val="multilevel"/>
+    <w:tmpl w:val="2E5E27B2"/>
+    <w:lvl w:ilvl="0">
+      <w:start w:val="4"/>
+      <w:numFmt w:val="decimal"/>
+      <w:lvlText w:val="%1"/>
+      <w:lvlJc w:val="left"/>
+      <w:pPr>
+        <w:ind w:left="810" w:hanging="810"/>
+      </w:pPr>
+      <w:rPr>
+        <w:rFonts w:hint="default"/>
+      </w:rPr>
+    </w:lvl>
+    <w:lvl w:ilvl="1">
+      <w:start w:val="3"/>
+      <w:numFmt w:val="decimal"/>
+      <w:lvlText w:val="%1.%2"/>
+      <w:lvlJc w:val="left"/>
+      <w:pPr>
+        <w:ind w:left="810" w:hanging="810"/>
+      </w:pPr>
+      <w:rPr>
+        <w:rFonts w:hint="default"/>
+      </w:rPr>
+    </w:lvl>
+    <w:lvl w:ilvl="2">
+      <w:start w:val="2"/>
+      <w:numFmt w:val="decimal"/>
+      <w:lvlText w:val="%1.%2.%3"/>
+      <w:lvlJc w:val="left"/>
+      <w:pPr>
+        <w:ind w:left="810" w:hanging="810"/>
+      </w:pPr>
+      <w:rPr>
+        <w:rFonts w:hint="default"/>
+      </w:rPr>
+    </w:lvl>
+    <w:lvl w:ilvl="3">
+      <w:start w:val="2"/>
+      <w:numFmt w:val="decimal"/>
+      <w:lvlText w:val="%1.%2.%3.%4"/>
+      <w:lvlJc w:val="left"/>
+      <w:pPr>
+        <w:ind w:left="1080" w:hanging="1080"/>
+      </w:pPr>
+      <w:rPr>
+        <w:rFonts w:hint="default"/>
+      </w:rPr>
+    </w:lvl>
+    <w:lvl w:ilvl="4">
+      <w:start w:val="1"/>
+      <w:numFmt w:val="decimal"/>
+      <w:lvlText w:val="%1.%2.%3.%4.%5"/>
+      <w:lvlJc w:val="left"/>
+      <w:pPr>
+        <w:ind w:left="1080" w:hanging="1080"/>
+      </w:pPr>
+      <w:rPr>
+        <w:rFonts w:hint="default"/>
+      </w:rPr>
+    </w:lvl>
+    <w:lvl w:ilvl="5">
+      <w:start w:val="1"/>
+      <w:numFmt w:val="decimal"/>
+      <w:lvlText w:val="%1.%2.%3.%4.%5.%6"/>
+      <w:lvlJc w:val="left"/>
+      <w:pPr>
+        <w:ind w:left="1440" w:hanging="1440"/>
+      </w:pPr>
+      <w:rPr>
+        <w:rFonts w:hint="default"/>
+      </w:rPr>
+    </w:lvl>
+    <w:lvl w:ilvl="6">
+      <w:start w:val="1"/>
+      <w:numFmt w:val="decimal"/>
+      <w:lvlText w:val="%1.%2.%3.%4.%5.%6.%7"/>
+      <w:lvlJc w:val="left"/>
+      <w:pPr>
+        <w:ind w:left="1440" w:hanging="1440"/>
+      </w:pPr>
+      <w:rPr>
+        <w:rFonts w:hint="default"/>
+      </w:rPr>
+    </w:lvl>
+    <w:lvl w:ilvl="7">
+      <w:start w:val="1"/>
+      <w:numFmt w:val="decimal"/>
+      <w:lvlText w:val="%1.%2.%3.%4.%5.%6.%7.%8"/>
+      <w:lvlJc w:val="left"/>
+      <w:pPr>
+        <w:ind w:left="1800" w:hanging="1800"/>
+      </w:pPr>
+      <w:rPr>
+        <w:rFonts w:hint="default"/>
+      </w:rPr>
+    </w:lvl>
+    <w:lvl w:ilvl="8">
+      <w:start w:val="1"/>
+      <w:numFmt w:val="decimal"/>
+      <w:lvlText w:val="%1.%2.%3.%4.%5.%6.%7.%8.%9"/>
+      <w:lvlJc w:val="left"/>
+      <w:pPr>
+        <w:ind w:left="2160" w:hanging="2160"/>
+      </w:pPr>
+      <w:rPr>
+        <w:rFonts w:hint="default"/>
+      </w:rPr>
+    </w:lvl>
+  </w:abstractNum>
+  <w:abstractNum w:abstractNumId="16" w15:restartNumberingAfterBreak="0">
     <w:nsid w:val="6C1B26BF"/>
     <w:multiLevelType w:val="multilevel"/>
     <w:tmpl w:val="60D6747E"/>
@@ -12323,7 +16293,7 @@
       </w:rPr>
     </w:lvl>
   </w:abstractNum>
-  <w:abstractNum w:abstractNumId="15" w15:restartNumberingAfterBreak="0">
+  <w:abstractNum w:abstractNumId="17" w15:restartNumberingAfterBreak="0">
     <w:nsid w:val="7EA84325"/>
     <w:multiLevelType w:val="multilevel"/>
     <w:tmpl w:val="60D6747E"/>
@@ -12446,16 +16416,16 @@
     </w:lvl>
   </w:abstractNum>
   <w:num w:numId="1">
-    <w:abstractNumId w:val="6"/>
+    <w:abstractNumId w:val="7"/>
   </w:num>
   <w:num w:numId="2">
     <w:abstractNumId w:val="3"/>
   </w:num>
   <w:num w:numId="3">
-    <w:abstractNumId w:val="10"/>
+    <w:abstractNumId w:val="11"/>
   </w:num>
   <w:num w:numId="4">
-    <w:abstractNumId w:val="5"/>
+    <w:abstractNumId w:val="6"/>
   </w:num>
   <w:num w:numId="5">
     <w:abstractNumId w:val="0"/>
@@ -12464,34 +16434,40 @@
     <w:abstractNumId w:val="2"/>
   </w:num>
   <w:num w:numId="7">
-    <w:abstractNumId w:val="15"/>
+    <w:abstractNumId w:val="17"/>
   </w:num>
   <w:num w:numId="8">
     <w:abstractNumId w:val="1"/>
   </w:num>
   <w:num w:numId="9">
-    <w:abstractNumId w:val="7"/>
+    <w:abstractNumId w:val="8"/>
   </w:num>
   <w:num w:numId="10">
+    <w:abstractNumId w:val="10"/>
+  </w:num>
+  <w:num w:numId="11">
+    <w:abstractNumId w:val="16"/>
+  </w:num>
+  <w:num w:numId="12">
+    <w:abstractNumId w:val="5"/>
+  </w:num>
+  <w:num w:numId="13">
+    <w:abstractNumId w:val="14"/>
+  </w:num>
+  <w:num w:numId="14">
+    <w:abstractNumId w:val="12"/>
+  </w:num>
+  <w:num w:numId="15">
     <w:abstractNumId w:val="9"/>
   </w:num>
-  <w:num w:numId="11">
-    <w:abstractNumId w:val="14"/>
-  </w:num>
-  <w:num w:numId="12">
-    <w:abstractNumId w:val="4"/>
-  </w:num>
-  <w:num w:numId="13">
+  <w:num w:numId="16">
     <w:abstractNumId w:val="13"/>
   </w:num>
-  <w:num w:numId="14">
-    <w:abstractNumId w:val="11"/>
+  <w:num w:numId="17">
+    <w:abstractNumId w:val="15"/>
   </w:num>
-  <w:num w:numId="15">
-    <w:abstractNumId w:val="8"/>
-  </w:num>
-  <w:num w:numId="16">
-    <w:abstractNumId w:val="12"/>
+  <w:num w:numId="18">
+    <w:abstractNumId w:val="4"/>
   </w:num>
 </w:numbering>
 </file>
@@ -13224,4 +17200,16 @@
     </a:ext>
   </a:extLst>
 </a:theme>
+</file>
+
+<file path=customXml/item1.xml><?xml version="1.0" encoding="utf-8"?>
+<b:Sources xmlns:b="http://schemas.openxmlformats.org/officeDocument/2006/bibliography" xmlns="http://schemas.openxmlformats.org/officeDocument/2006/bibliography" SelectedStyle="\APASixthEditionOfficeOnline.xsl" StyleName="APA" Version="6"/>
+</file>
+
+<file path=customXml/itemProps1.xml><?xml version="1.0" encoding="utf-8"?>
+<ds:datastoreItem xmlns:ds="http://schemas.openxmlformats.org/officeDocument/2006/customXml" ds:itemID="{5327BDD3-298C-488D-A53E-8A7881FF021C}">
+  <ds:schemaRefs>
+    <ds:schemaRef ds:uri="http://schemas.openxmlformats.org/officeDocument/2006/bibliography"/>
+  </ds:schemaRefs>
+</ds:datastoreItem>
 </file>
</xml_diff>